<commit_message>
revise assignment 2 - switching to JASP
</commit_message>
<xml_diff>
--- a/content/courses/crcj2510/assignment-2.docx
+++ b/content/courses/crcj2510/assignment-2.docx
@@ -19,7 +19,16 @@
           <w:bCs/>
           <w:u w:val="single"/>
         </w:rPr>
-        <w:t>Assignment #2: Doing Some Basic Data Analysis in Excel</w:t>
+        <w:t xml:space="preserve">Assignment #2: Doing Some Basic Data Analysis in </w:t>
+      </w:r>
+      <w:r>
+        <w:rPr>
+          <w:rFonts w:ascii="Lucida Sans Unicode" w:hAnsi="Lucida Sans Unicode" w:cs="Lucida Sans Unicode"/>
+          <w:b/>
+          <w:bCs/>
+          <w:u w:val="single"/>
+        </w:rPr>
+        <w:t>JASP</w:t>
       </w:r>
     </w:p>
     <w:p>
@@ -38,13 +47,37 @@
         <w:rPr>
           <w:rFonts w:ascii="Lucida Sans Unicode" w:hAnsi="Lucida Sans Unicode" w:cs="Lucida Sans Unicode"/>
         </w:rPr>
-        <w:t>.xlsx</w:t>
-      </w:r>
-      <w:r>
-        <w:rPr>
-          <w:rFonts w:ascii="Lucida Sans Unicode" w:hAnsi="Lucida Sans Unicode" w:cs="Lucida Sans Unicode"/>
-        </w:rPr>
-        <w:t xml:space="preserve">” from Canvas. This file contains information about 1,019 people fatally shot by on-duty police officers in 2020, </w:t>
+        <w:t>.</w:t>
+      </w:r>
+      <w:r>
+        <w:rPr>
+          <w:rFonts w:ascii="Lucida Sans Unicode" w:hAnsi="Lucida Sans Unicode" w:cs="Lucida Sans Unicode"/>
+        </w:rPr>
+        <w:t>csv</w:t>
+      </w:r>
+      <w:r>
+        <w:rPr>
+          <w:rFonts w:ascii="Lucida Sans Unicode" w:hAnsi="Lucida Sans Unicode" w:cs="Lucida Sans Unicode"/>
+        </w:rPr>
+        <w:t>” from Canvas</w:t>
+      </w:r>
+      <w:r>
+        <w:rPr>
+          <w:rFonts w:ascii="Lucida Sans Unicode" w:hAnsi="Lucida Sans Unicode" w:cs="Lucida Sans Unicode"/>
+        </w:rPr>
+        <w:t xml:space="preserve"> and save it </w:t>
+      </w:r>
+      <w:r>
+        <w:rPr>
+          <w:rFonts w:ascii="Lucida Sans Unicode" w:hAnsi="Lucida Sans Unicode" w:cs="Lucida Sans Unicode"/>
+        </w:rPr>
+        <w:t>somewhere on your computer</w:t>
+      </w:r>
+      <w:r>
+        <w:rPr>
+          <w:rFonts w:ascii="Lucida Sans Unicode" w:hAnsi="Lucida Sans Unicode" w:cs="Lucida Sans Unicode"/>
+        </w:rPr>
+        <w:t xml:space="preserve">. This file contains information about 1,019 people fatally shot by on-duty police officers in 2020, </w:t>
       </w:r>
       <w:r>
         <w:rPr>
@@ -64,7 +97,30 @@
           <w:i/>
           <w:iCs/>
         </w:rPr>
-        <w:t xml:space="preserve">The Washington Post. </w:t>
+        <w:t>The Washington Post</w:t>
+      </w:r>
+      <w:r>
+        <w:rPr>
+          <w:rFonts w:ascii="Lucida Sans Unicode" w:hAnsi="Lucida Sans Unicode" w:cs="Lucida Sans Unicode"/>
+          <w:i/>
+          <w:iCs/>
+        </w:rPr>
+        <w:t xml:space="preserve">’s </w:t>
+      </w:r>
+      <w:hyperlink r:id="rId7" w:history="1">
+        <w:r>
+          <w:rPr>
+            <w:rStyle w:val="Hyperlink"/>
+            <w:rFonts w:ascii="Lucida Sans Unicode" w:hAnsi="Lucida Sans Unicode" w:cs="Lucida Sans Unicode"/>
+          </w:rPr>
+          <w:t>Fatal Force Database</w:t>
+        </w:r>
+      </w:hyperlink>
+      <w:r>
+        <w:rPr>
+          <w:rFonts w:ascii="Lucida Sans Unicode" w:hAnsi="Lucida Sans Unicode" w:cs="Lucida Sans Unicode"/>
+        </w:rPr>
+        <w:t xml:space="preserve">. </w:t>
       </w:r>
     </w:p>
     <w:p>
@@ -82,7 +138,22 @@
         <w:rPr>
           <w:rFonts w:ascii="Lucida Sans Unicode" w:hAnsi="Lucida Sans Unicode" w:cs="Lucida Sans Unicode"/>
         </w:rPr>
-        <w:t xml:space="preserve">Open the file in Microsoft Excel. </w:t>
+        <w:t xml:space="preserve">First, </w:t>
+      </w:r>
+      <w:hyperlink r:id="rId8" w:history="1">
+        <w:r>
+          <w:rPr>
+            <w:rStyle w:val="Hyperlink"/>
+            <w:rFonts w:ascii="Lucida Sans Unicode" w:hAnsi="Lucida Sans Unicode" w:cs="Lucida Sans Unicode"/>
+          </w:rPr>
+          <w:t>download JASP</w:t>
+        </w:r>
+      </w:hyperlink>
+      <w:r>
+        <w:rPr>
+          <w:rFonts w:ascii="Lucida Sans Unicode" w:hAnsi="Lucida Sans Unicode" w:cs="Lucida Sans Unicode"/>
+        </w:rPr>
+        <w:t xml:space="preserve">. </w:t>
       </w:r>
     </w:p>
     <w:p>
@@ -100,117 +171,72 @@
         <w:rPr>
           <w:rFonts w:ascii="Lucida Sans Unicode" w:hAnsi="Lucida Sans Unicode" w:cs="Lucida Sans Unicode"/>
         </w:rPr>
-        <w:t>Create a frequency distribution for the “race” variable (Column F</w:t>
-      </w:r>
-      <w:r>
-        <w:rPr>
-          <w:rFonts w:ascii="Lucida Sans Unicode" w:hAnsi="Lucida Sans Unicode" w:cs="Lucida Sans Unicode"/>
-        </w:rPr>
-        <w:t>). Do this by highlighting Column F, clicking “Insert” on the toolbar, selecting “Recommended Charts,” and clicking “OK” in the box that pops up. R</w:t>
-      </w:r>
-      <w:r>
-        <w:rPr>
-          <w:rFonts w:ascii="Lucida Sans Unicode" w:hAnsi="Lucida Sans Unicode" w:cs="Lucida Sans Unicode"/>
-        </w:rPr>
-        <w:t xml:space="preserve">ecord the </w:t>
-      </w:r>
-      <w:r>
-        <w:rPr>
-          <w:rFonts w:ascii="Lucida Sans Unicode" w:hAnsi="Lucida Sans Unicode" w:cs="Lucida Sans Unicode"/>
-          <w:b/>
-          <w:bCs/>
-        </w:rPr>
-        <w:t>percentage</w:t>
-      </w:r>
-      <w:r>
-        <w:rPr>
-          <w:rFonts w:ascii="Lucida Sans Unicode" w:hAnsi="Lucida Sans Unicode" w:cs="Lucida Sans Unicode"/>
-        </w:rPr>
-        <w:t xml:space="preserve"> for each category in the </w:t>
-      </w:r>
-      <w:r>
-        <w:rPr>
-          <w:rFonts w:ascii="Lucida Sans Unicode" w:hAnsi="Lucida Sans Unicode" w:cs="Lucida Sans Unicode"/>
-          <w:b/>
-          <w:bCs/>
-        </w:rPr>
-        <w:t>second</w:t>
-      </w:r>
-      <w:r>
-        <w:rPr>
-          <w:rFonts w:ascii="Lucida Sans Unicode" w:hAnsi="Lucida Sans Unicode" w:cs="Lucida Sans Unicode"/>
-        </w:rPr>
-        <w:t xml:space="preserve"> column of the table on the next page</w:t>
+        <w:t xml:space="preserve">Open </w:t>
+      </w:r>
+      <w:r>
+        <w:rPr>
+          <w:rFonts w:ascii="Lucida Sans Unicode" w:hAnsi="Lucida Sans Unicode" w:cs="Lucida Sans Unicode"/>
+        </w:rPr>
+        <w:t>wapo-data.csv</w:t>
       </w:r>
       <w:r>
         <w:rPr>
           <w:rFonts w:ascii="Lucida Sans Unicode" w:hAnsi="Lucida Sans Unicode" w:cs="Lucida Sans Unicode"/>
         </w:rPr>
         <w:t xml:space="preserve">. </w:t>
+      </w:r>
+      <w:r>
+        <w:rPr>
+          <w:rFonts w:ascii="Lucida Sans Unicode" w:hAnsi="Lucida Sans Unicode" w:cs="Lucida Sans Unicode"/>
+        </w:rPr>
+        <w:t>You should see something like this:</w:t>
       </w:r>
     </w:p>
     <w:p>
       <w:pPr>
-        <w:pStyle w:val="ListParagraph"/>
-        <w:ind w:left="1440"/>
-        <w:rPr>
-          <w:rFonts w:ascii="Lucida Sans Unicode" w:hAnsi="Lucida Sans Unicode" w:cs="Lucida Sans Unicode"/>
-          <w:color w:val="808080" w:themeColor="background1" w:themeShade="80"/>
-        </w:rPr>
-      </w:pPr>
-      <w:r>
-        <w:rPr>
-          <w:rFonts w:ascii="Lucida Sans Unicode" w:hAnsi="Lucida Sans Unicode" w:cs="Lucida Sans Unicode"/>
-          <w:i/>
-          <w:iCs/>
-          <w:color w:val="808080" w:themeColor="background1" w:themeShade="80"/>
-        </w:rPr>
-        <w:t>Hint: To get the percentage, you need to divide each “Count” by the</w:t>
-      </w:r>
-      <w:r>
-        <w:rPr>
-          <w:rFonts w:ascii="Lucida Sans Unicode" w:hAnsi="Lucida Sans Unicode" w:cs="Lucida Sans Unicode"/>
-          <w:i/>
-          <w:iCs/>
-          <w:color w:val="808080" w:themeColor="background1" w:themeShade="80"/>
-        </w:rPr>
-        <w:t xml:space="preserve"> total</w:t>
-      </w:r>
-      <w:r>
-        <w:rPr>
-          <w:rFonts w:ascii="Lucida Sans Unicode" w:hAnsi="Lucida Sans Unicode" w:cs="Lucida Sans Unicode"/>
-          <w:i/>
-          <w:iCs/>
-          <w:color w:val="808080" w:themeColor="background1" w:themeShade="80"/>
-        </w:rPr>
-        <w:t xml:space="preserve"> </w:t>
-      </w:r>
-      <w:r>
-        <w:rPr>
-          <w:rFonts w:ascii="Lucida Sans Unicode" w:hAnsi="Lucida Sans Unicode" w:cs="Lucida Sans Unicode"/>
-          <w:i/>
-          <w:iCs/>
-          <w:color w:val="808080" w:themeColor="background1" w:themeShade="80"/>
-        </w:rPr>
-        <w:t>(</w:t>
-      </w:r>
-      <w:r>
-        <w:rPr>
-          <w:rFonts w:ascii="Lucida Sans Unicode" w:hAnsi="Lucida Sans Unicode" w:cs="Lucida Sans Unicode"/>
-          <w:i/>
-          <w:iCs/>
-          <w:color w:val="808080" w:themeColor="background1" w:themeShade="80"/>
-        </w:rPr>
-        <w:t>in this case</w:t>
-      </w:r>
-      <w:r>
-        <w:rPr>
-          <w:rFonts w:ascii="Lucida Sans Unicode" w:hAnsi="Lucida Sans Unicode" w:cs="Lucida Sans Unicode"/>
-          <w:i/>
-          <w:iCs/>
-          <w:color w:val="808080" w:themeColor="background1" w:themeShade="80"/>
-        </w:rPr>
-        <w:t xml:space="preserve">, 1,019) and multiply by 100. </w:t>
+        <w:rPr>
+          <w:rFonts w:ascii="Lucida Sans Unicode" w:hAnsi="Lucida Sans Unicode" w:cs="Lucida Sans Unicode"/>
+        </w:rPr>
+      </w:pPr>
+      <w:r>
+        <w:rPr>
+          <w:noProof/>
+        </w:rPr>
+        <w:drawing>
+          <wp:inline distT="0" distB="0" distL="0" distR="0" wp14:anchorId="60E026E4" wp14:editId="3479DF39">
+            <wp:extent cx="5943600" cy="1271905"/>
+            <wp:effectExtent l="0" t="0" r="0" b="4445"/>
+            <wp:docPr id="1" name="Picture 1" descr="A screenshot of a computer&#10;&#10;Description automatically generated"/>
+            <wp:cNvGraphicFramePr>
+              <a:graphicFrameLocks xmlns:a="http://schemas.openxmlformats.org/drawingml/2006/main" noChangeAspect="1"/>
+            </wp:cNvGraphicFramePr>
+            <a:graphic xmlns:a="http://schemas.openxmlformats.org/drawingml/2006/main">
+              <a:graphicData uri="http://schemas.openxmlformats.org/drawingml/2006/picture">
+                <pic:pic xmlns:pic="http://schemas.openxmlformats.org/drawingml/2006/picture">
+                  <pic:nvPicPr>
+                    <pic:cNvPr id="1" name="Picture 1" descr="A screenshot of a computer&#10;&#10;Description automatically generated"/>
+                    <pic:cNvPicPr/>
+                  </pic:nvPicPr>
+                  <pic:blipFill>
+                    <a:blip r:embed="rId9"/>
+                    <a:stretch>
+                      <a:fillRect/>
+                    </a:stretch>
+                  </pic:blipFill>
+                  <pic:spPr>
+                    <a:xfrm>
+                      <a:off x="0" y="0"/>
+                      <a:ext cx="5943600" cy="1271905"/>
+                    </a:xfrm>
+                    <a:prstGeom prst="rect">
+                      <a:avLst/>
+                    </a:prstGeom>
+                  </pic:spPr>
+                </pic:pic>
+              </a:graphicData>
+            </a:graphic>
+          </wp:inline>
+        </w:drawing>
       </w:r>
     </w:p>
     <w:p>
@@ -222,28 +248,163 @@
         </w:numPr>
         <w:rPr>
           <w:rFonts w:ascii="Lucida Sans Unicode" w:hAnsi="Lucida Sans Unicode" w:cs="Lucida Sans Unicode"/>
-        </w:rPr>
-      </w:pPr>
-      <w:r>
-        <w:rPr>
-          <w:rFonts w:ascii="Lucida Sans Unicode" w:hAnsi="Lucida Sans Unicode" w:cs="Lucida Sans Unicode"/>
-        </w:rPr>
-        <w:t>In cell A2, type “=</w:t>
-      </w:r>
-      <w:proofErr w:type="gramStart"/>
-      <w:r>
-        <w:rPr>
-          <w:rFonts w:ascii="Lucida Sans Unicode" w:hAnsi="Lucida Sans Unicode" w:cs="Lucida Sans Unicode"/>
-        </w:rPr>
-        <w:t>RAND( )</w:t>
-      </w:r>
-      <w:proofErr w:type="gramEnd"/>
-      <w:r>
-        <w:rPr>
-          <w:rFonts w:ascii="Lucida Sans Unicode" w:hAnsi="Lucida Sans Unicode" w:cs="Lucida Sans Unicode"/>
-        </w:rPr>
-        <w:t>” and press enter. A random decimal between 0 and 1 should appear.</w:t>
-      </w:r>
+          <w:color w:val="808080" w:themeColor="background1" w:themeShade="80"/>
+        </w:rPr>
+      </w:pPr>
+      <w:r>
+        <w:rPr>
+          <w:rFonts w:ascii="Lucida Sans Unicode" w:hAnsi="Lucida Sans Unicode" w:cs="Lucida Sans Unicode"/>
+        </w:rPr>
+        <w:t>Create a frequency distribution for the “race” variable</w:t>
+      </w:r>
+      <w:r>
+        <w:rPr>
+          <w:rFonts w:ascii="Lucida Sans Unicode" w:hAnsi="Lucida Sans Unicode" w:cs="Lucida Sans Unicode"/>
+        </w:rPr>
+        <w:t>.</w:t>
+      </w:r>
+      <w:r>
+        <w:rPr>
+          <w:rFonts w:ascii="Lucida Sans Unicode" w:hAnsi="Lucida Sans Unicode" w:cs="Lucida Sans Unicode"/>
+        </w:rPr>
+        <w:t xml:space="preserve"> To do this, click “</w:t>
+      </w:r>
+      <w:proofErr w:type="spellStart"/>
+      <w:r>
+        <w:rPr>
+          <w:rFonts w:ascii="Lucida Sans Unicode" w:hAnsi="Lucida Sans Unicode" w:cs="Lucida Sans Unicode"/>
+        </w:rPr>
+        <w:t>Descriptives</w:t>
+      </w:r>
+      <w:proofErr w:type="spellEnd"/>
+      <w:r>
+        <w:rPr>
+          <w:rFonts w:ascii="Lucida Sans Unicode" w:hAnsi="Lucida Sans Unicode" w:cs="Lucida Sans Unicode"/>
+        </w:rPr>
+        <w:t xml:space="preserve">” up at the top, then highlight “race” from the box (on the left) and move it to the “variable” box (on the right). </w:t>
+      </w:r>
+      <w:r>
+        <w:rPr>
+          <w:rFonts w:ascii="Lucida Sans Unicode" w:hAnsi="Lucida Sans Unicode" w:cs="Lucida Sans Unicode"/>
+        </w:rPr>
+        <w:t xml:space="preserve">Once you’ve done that, click “Tables” and select “Frequency tables.” </w:t>
+      </w:r>
+    </w:p>
+    <w:p>
+      <w:pPr>
+        <w:ind w:left="360"/>
+        <w:jc w:val="center"/>
+        <w:rPr>
+          <w:rFonts w:ascii="Lucida Sans Unicode" w:hAnsi="Lucida Sans Unicode" w:cs="Lucida Sans Unicode"/>
+          <w:color w:val="808080" w:themeColor="background1" w:themeShade="80"/>
+        </w:rPr>
+      </w:pPr>
+      <w:r>
+        <w:rPr>
+          <w:noProof/>
+        </w:rPr>
+        <w:drawing>
+          <wp:inline distT="0" distB="0" distL="0" distR="0" wp14:anchorId="663D0F87" wp14:editId="4F899405">
+            <wp:extent cx="3079009" cy="2990850"/>
+            <wp:effectExtent l="0" t="0" r="7620" b="0"/>
+            <wp:docPr id="2" name="Picture 2" descr="Graphical user interface, application&#10;&#10;Description automatically generated"/>
+            <wp:cNvGraphicFramePr>
+              <a:graphicFrameLocks xmlns:a="http://schemas.openxmlformats.org/drawingml/2006/main" noChangeAspect="1"/>
+            </wp:cNvGraphicFramePr>
+            <a:graphic xmlns:a="http://schemas.openxmlformats.org/drawingml/2006/main">
+              <a:graphicData uri="http://schemas.openxmlformats.org/drawingml/2006/picture">
+                <pic:pic xmlns:pic="http://schemas.openxmlformats.org/drawingml/2006/picture">
+                  <pic:nvPicPr>
+                    <pic:cNvPr id="2" name="Picture 2" descr="Graphical user interface, application&#10;&#10;Description automatically generated"/>
+                    <pic:cNvPicPr/>
+                  </pic:nvPicPr>
+                  <pic:blipFill>
+                    <a:blip r:embed="rId10"/>
+                    <a:stretch>
+                      <a:fillRect/>
+                    </a:stretch>
+                  </pic:blipFill>
+                  <pic:spPr>
+                    <a:xfrm>
+                      <a:off x="0" y="0"/>
+                      <a:ext cx="3084346" cy="2996034"/>
+                    </a:xfrm>
+                    <a:prstGeom prst="rect">
+                      <a:avLst/>
+                    </a:prstGeom>
+                  </pic:spPr>
+                </pic:pic>
+              </a:graphicData>
+            </a:graphic>
+          </wp:inline>
+        </w:drawing>
+      </w:r>
+    </w:p>
+    <w:p>
+      <w:pPr>
+        <w:pStyle w:val="ListParagraph"/>
+        <w:rPr>
+          <w:rFonts w:ascii="Lucida Sans Unicode" w:hAnsi="Lucida Sans Unicode" w:cs="Lucida Sans Unicode"/>
+          <w:color w:val="808080" w:themeColor="background1" w:themeShade="80"/>
+        </w:rPr>
+      </w:pPr>
+      <w:r>
+        <w:rPr>
+          <w:rFonts w:ascii="Lucida Sans Unicode" w:hAnsi="Lucida Sans Unicode" w:cs="Lucida Sans Unicode"/>
+        </w:rPr>
+        <w:t xml:space="preserve">JASP will produce a </w:t>
+      </w:r>
+      <w:r>
+        <w:rPr>
+          <w:rFonts w:ascii="Lucida Sans Unicode" w:hAnsi="Lucida Sans Unicode" w:cs="Lucida Sans Unicode"/>
+        </w:rPr>
+        <w:t xml:space="preserve">table. From this table, record the percentage for each category in the </w:t>
+      </w:r>
+      <w:r>
+        <w:rPr>
+          <w:rFonts w:ascii="Lucida Sans Unicode" w:hAnsi="Lucida Sans Unicode" w:cs="Lucida Sans Unicode"/>
+          <w:b/>
+          <w:bCs/>
+        </w:rPr>
+        <w:t>second</w:t>
+      </w:r>
+      <w:r>
+        <w:rPr>
+          <w:rFonts w:ascii="Lucida Sans Unicode" w:hAnsi="Lucida Sans Unicode" w:cs="Lucida Sans Unicode"/>
+        </w:rPr>
+        <w:t xml:space="preserve"> column of the table on the </w:t>
+      </w:r>
+      <w:r>
+        <w:rPr>
+          <w:rFonts w:ascii="Lucida Sans Unicode" w:hAnsi="Lucida Sans Unicode" w:cs="Lucida Sans Unicode"/>
+        </w:rPr>
+        <w:t>last page of this assignment.</w:t>
+      </w:r>
+      <w:r>
+        <w:rPr>
+          <w:rFonts w:ascii="Lucida Sans Unicode" w:hAnsi="Lucida Sans Unicode" w:cs="Lucida Sans Unicode"/>
+        </w:rPr>
+        <w:t xml:space="preserve"> </w:t>
+      </w:r>
+      <w:r>
+        <w:rPr>
+          <w:rFonts w:ascii="Lucida Sans Unicode" w:hAnsi="Lucida Sans Unicode" w:cs="Lucida Sans Unicode"/>
+          <w:i/>
+          <w:iCs/>
+          <w:color w:val="808080" w:themeColor="background1" w:themeShade="80"/>
+        </w:rPr>
+        <w:t xml:space="preserve"> </w:t>
+      </w:r>
+    </w:p>
+    <w:p>
+      <w:pPr>
+        <w:ind w:left="360"/>
+        <w:jc w:val="center"/>
+        <w:rPr>
+          <w:rFonts w:ascii="Lucida Sans Unicode" w:hAnsi="Lucida Sans Unicode" w:cs="Lucida Sans Unicode"/>
+          <w:color w:val="808080" w:themeColor="background1" w:themeShade="80"/>
+        </w:rPr>
+      </w:pPr>
     </w:p>
     <w:p>
       <w:pPr>
@@ -260,25 +421,323 @@
         <w:rPr>
           <w:rFonts w:ascii="Lucida Sans Unicode" w:hAnsi="Lucida Sans Unicode" w:cs="Lucida Sans Unicode"/>
         </w:rPr>
-        <w:t>Now, copy cell A2 and paste it to cells A3:A1020. This should insert random decimals</w:t>
-      </w:r>
-      <w:r>
-        <w:rPr>
-          <w:rFonts w:ascii="Lucida Sans Unicode" w:hAnsi="Lucida Sans Unicode" w:cs="Lucida Sans Unicode"/>
-        </w:rPr>
-        <w:t xml:space="preserve"> for the </w:t>
-      </w:r>
-      <w:r>
-        <w:rPr>
-          <w:rFonts w:ascii="Lucida Sans Unicode" w:hAnsi="Lucida Sans Unicode" w:cs="Lucida Sans Unicode"/>
-        </w:rPr>
-        <w:t>rest</w:t>
-      </w:r>
-      <w:r>
-        <w:rPr>
-          <w:rFonts w:ascii="Lucida Sans Unicode" w:hAnsi="Lucida Sans Unicode" w:cs="Lucida Sans Unicode"/>
-        </w:rPr>
-        <w:t xml:space="preserve"> of Column A. </w:t>
+        <w:lastRenderedPageBreak/>
+        <w:t>N</w:t>
+      </w:r>
+      <w:r>
+        <w:rPr>
+          <w:rFonts w:ascii="Lucida Sans Unicode" w:hAnsi="Lucida Sans Unicode" w:cs="Lucida Sans Unicode"/>
+        </w:rPr>
+        <w:t xml:space="preserve">ext, you need to draw a random sample of </w:t>
+      </w:r>
+      <w:r>
+        <w:rPr>
+          <w:rFonts w:ascii="Lucida Sans Unicode" w:hAnsi="Lucida Sans Unicode" w:cs="Lucida Sans Unicode"/>
+          <w:b/>
+          <w:bCs/>
+        </w:rPr>
+        <w:t>1% of the data</w:t>
+      </w:r>
+      <w:r>
+        <w:rPr>
+          <w:rFonts w:ascii="Lucida Sans Unicode" w:hAnsi="Lucida Sans Unicode" w:cs="Lucida Sans Unicode"/>
+        </w:rPr>
+        <w:t>. To do this, click the blac</w:t>
+      </w:r>
+      <w:r>
+        <w:rPr>
+          <w:rFonts w:ascii="Lucida Sans Unicode" w:hAnsi="Lucida Sans Unicode" w:cs="Lucida Sans Unicode"/>
+        </w:rPr>
+        <w:t xml:space="preserve">k </w:t>
+      </w:r>
+      <w:r>
+        <w:rPr>
+          <w:rFonts w:ascii="Amasis MT Pro Black" w:hAnsi="Amasis MT Pro Black" w:cs="Lucida Sans Unicode"/>
+          <w:b/>
+          <w:bCs/>
+          <w:sz w:val="36"/>
+          <w:szCs w:val="36"/>
+        </w:rPr>
+        <w:t>+</w:t>
+      </w:r>
+      <w:r>
+        <w:rPr>
+          <w:rFonts w:ascii="Lucida Sans Unicode" w:hAnsi="Lucida Sans Unicode" w:cs="Lucida Sans Unicode"/>
+        </w:rPr>
+        <w:t xml:space="preserve"> symbol near the top right corner of your screen. </w:t>
+      </w:r>
+      <w:r>
+        <w:rPr>
+          <w:rFonts w:ascii="Lucida Sans Unicode" w:hAnsi="Lucida Sans Unicode" w:cs="Lucida Sans Unicode"/>
+        </w:rPr>
+        <w:t>The following box should pop up:</w:t>
+      </w:r>
+    </w:p>
+    <w:p>
+      <w:pPr>
+        <w:ind w:left="360"/>
+        <w:jc w:val="center"/>
+        <w:rPr>
+          <w:rFonts w:ascii="Lucida Sans Unicode" w:hAnsi="Lucida Sans Unicode" w:cs="Lucida Sans Unicode"/>
+        </w:rPr>
+      </w:pPr>
+      <w:r>
+        <w:rPr>
+          <w:noProof/>
+        </w:rPr>
+        <w:drawing>
+          <wp:inline distT="0" distB="0" distL="0" distR="0" wp14:anchorId="749DBFDA" wp14:editId="62D60C00">
+            <wp:extent cx="2657475" cy="2105025"/>
+            <wp:effectExtent l="0" t="0" r="9525" b="9525"/>
+            <wp:docPr id="4" name="Picture 4" descr="Graphical user interface, text, application, chat or text message&#10;&#10;Description automatically generated"/>
+            <wp:cNvGraphicFramePr>
+              <a:graphicFrameLocks xmlns:a="http://schemas.openxmlformats.org/drawingml/2006/main" noChangeAspect="1"/>
+            </wp:cNvGraphicFramePr>
+            <a:graphic xmlns:a="http://schemas.openxmlformats.org/drawingml/2006/main">
+              <a:graphicData uri="http://schemas.openxmlformats.org/drawingml/2006/picture">
+                <pic:pic xmlns:pic="http://schemas.openxmlformats.org/drawingml/2006/picture">
+                  <pic:nvPicPr>
+                    <pic:cNvPr id="4" name="Picture 4" descr="Graphical user interface, text, application, chat or text message&#10;&#10;Description automatically generated"/>
+                    <pic:cNvPicPr/>
+                  </pic:nvPicPr>
+                  <pic:blipFill>
+                    <a:blip r:embed="rId11"/>
+                    <a:stretch>
+                      <a:fillRect/>
+                    </a:stretch>
+                  </pic:blipFill>
+                  <pic:spPr>
+                    <a:xfrm>
+                      <a:off x="0" y="0"/>
+                      <a:ext cx="2657475" cy="2105025"/>
+                    </a:xfrm>
+                    <a:prstGeom prst="rect">
+                      <a:avLst/>
+                    </a:prstGeom>
+                  </pic:spPr>
+                </pic:pic>
+              </a:graphicData>
+            </a:graphic>
+          </wp:inline>
+        </w:drawing>
+      </w:r>
+    </w:p>
+    <w:p>
+      <w:pPr>
+        <w:ind w:left="720"/>
+        <w:rPr>
+          <w:rFonts w:ascii="Lucida Sans Unicode" w:hAnsi="Lucida Sans Unicode" w:cs="Lucida Sans Unicode"/>
+        </w:rPr>
+      </w:pPr>
+      <w:r>
+        <w:rPr>
+          <w:rFonts w:ascii="Lucida Sans Unicode" w:hAnsi="Lucida Sans Unicode" w:cs="Lucida Sans Unicode"/>
+        </w:rPr>
+        <w:t xml:space="preserve">Type “Random1” in the </w:t>
+      </w:r>
+      <w:r>
+        <w:rPr>
+          <w:rFonts w:ascii="Lucida Sans Unicode" w:hAnsi="Lucida Sans Unicode" w:cs="Lucida Sans Unicode"/>
+        </w:rPr>
+        <w:t xml:space="preserve">name box, select “Nominal,” and click “Create Column.” </w:t>
+      </w:r>
+      <w:r>
+        <w:rPr>
+          <w:rFonts w:ascii="Lucida Sans Unicode" w:hAnsi="Lucida Sans Unicode" w:cs="Lucida Sans Unicode"/>
+        </w:rPr>
+        <w:t xml:space="preserve">The top of your screen should now look like </w:t>
+      </w:r>
+      <w:r>
+        <w:rPr>
+          <w:rFonts w:ascii="Lucida Sans Unicode" w:hAnsi="Lucida Sans Unicode" w:cs="Lucida Sans Unicode"/>
+        </w:rPr>
+        <w:t>the screenshot below. Over on the right-hand side, scroll down until you see “</w:t>
+      </w:r>
+      <w:proofErr w:type="spellStart"/>
+      <w:r>
+        <w:rPr>
+          <w:rFonts w:ascii="Lucida Sans Unicode" w:hAnsi="Lucida Sans Unicode" w:cs="Lucida Sans Unicode"/>
+        </w:rPr>
+        <w:t>binomDist</w:t>
+      </w:r>
+      <w:proofErr w:type="spellEnd"/>
+      <w:r>
+        <w:rPr>
+          <w:rFonts w:ascii="Lucida Sans Unicode" w:hAnsi="Lucida Sans Unicode" w:cs="Lucida Sans Unicode"/>
+        </w:rPr>
+        <w:t xml:space="preserve">(y).” Select it. </w:t>
+      </w:r>
+    </w:p>
+    <w:p>
+      <w:pPr>
+        <w:rPr>
+          <w:rFonts w:ascii="Lucida Sans Unicode" w:hAnsi="Lucida Sans Unicode" w:cs="Lucida Sans Unicode"/>
+        </w:rPr>
+      </w:pPr>
+      <w:r>
+        <w:rPr>
+          <w:noProof/>
+        </w:rPr>
+        <w:drawing>
+          <wp:inline distT="0" distB="0" distL="0" distR="0" wp14:anchorId="0691F32B" wp14:editId="37987047">
+            <wp:extent cx="5943600" cy="904240"/>
+            <wp:effectExtent l="0" t="0" r="0" b="0"/>
+            <wp:docPr id="8" name="Picture 8" descr="Graphical user interface, text, application&#10;&#10;Description automatically generated"/>
+            <wp:cNvGraphicFramePr>
+              <a:graphicFrameLocks xmlns:a="http://schemas.openxmlformats.org/drawingml/2006/main" noChangeAspect="1"/>
+            </wp:cNvGraphicFramePr>
+            <a:graphic xmlns:a="http://schemas.openxmlformats.org/drawingml/2006/main">
+              <a:graphicData uri="http://schemas.openxmlformats.org/drawingml/2006/picture">
+                <pic:pic xmlns:pic="http://schemas.openxmlformats.org/drawingml/2006/picture">
+                  <pic:nvPicPr>
+                    <pic:cNvPr id="8" name="Picture 8" descr="Graphical user interface, text, application&#10;&#10;Description automatically generated"/>
+                    <pic:cNvPicPr/>
+                  </pic:nvPicPr>
+                  <pic:blipFill>
+                    <a:blip r:embed="rId12"/>
+                    <a:stretch>
+                      <a:fillRect/>
+                    </a:stretch>
+                  </pic:blipFill>
+                  <pic:spPr>
+                    <a:xfrm>
+                      <a:off x="0" y="0"/>
+                      <a:ext cx="5943600" cy="904240"/>
+                    </a:xfrm>
+                    <a:prstGeom prst="rect">
+                      <a:avLst/>
+                    </a:prstGeom>
+                  </pic:spPr>
+                </pic:pic>
+              </a:graphicData>
+            </a:graphic>
+          </wp:inline>
+        </w:drawing>
+      </w:r>
+    </w:p>
+    <w:p>
+      <w:pPr>
+        <w:ind w:left="720"/>
+        <w:rPr>
+          <w:rFonts w:ascii="Lucida Sans Unicode" w:hAnsi="Lucida Sans Unicode" w:cs="Lucida Sans Unicode"/>
+        </w:rPr>
+      </w:pPr>
+      <w:r>
+        <w:rPr>
+          <w:rFonts w:ascii="Lucida Sans Unicode" w:hAnsi="Lucida Sans Unicode" w:cs="Lucida Sans Unicode"/>
+        </w:rPr>
+        <w:t>The following formula should appear in the box:</w:t>
+      </w:r>
+    </w:p>
+    <w:p>
+      <w:pPr>
+        <w:ind w:left="720"/>
+        <w:jc w:val="center"/>
+        <w:rPr>
+          <w:rFonts w:ascii="Lucida Sans Unicode" w:hAnsi="Lucida Sans Unicode" w:cs="Lucida Sans Unicode"/>
+        </w:rPr>
+      </w:pPr>
+      <w:r>
+        <w:rPr>
+          <w:noProof/>
+        </w:rPr>
+        <w:drawing>
+          <wp:inline distT="0" distB="0" distL="0" distR="0" wp14:anchorId="43676411" wp14:editId="6425A36A">
+            <wp:extent cx="1885950" cy="381000"/>
+            <wp:effectExtent l="0" t="0" r="0" b="0"/>
+            <wp:docPr id="7" name="Picture 7"/>
+            <wp:cNvGraphicFramePr>
+              <a:graphicFrameLocks xmlns:a="http://schemas.openxmlformats.org/drawingml/2006/main" noChangeAspect="1"/>
+            </wp:cNvGraphicFramePr>
+            <a:graphic xmlns:a="http://schemas.openxmlformats.org/drawingml/2006/main">
+              <a:graphicData uri="http://schemas.openxmlformats.org/drawingml/2006/picture">
+                <pic:pic xmlns:pic="http://schemas.openxmlformats.org/drawingml/2006/picture">
+                  <pic:nvPicPr>
+                    <pic:cNvPr id="1" name=""/>
+                    <pic:cNvPicPr/>
+                  </pic:nvPicPr>
+                  <pic:blipFill>
+                    <a:blip r:embed="rId13"/>
+                    <a:stretch>
+                      <a:fillRect/>
+                    </a:stretch>
+                  </pic:blipFill>
+                  <pic:spPr>
+                    <a:xfrm>
+                      <a:off x="0" y="0"/>
+                      <a:ext cx="1885950" cy="381000"/>
+                    </a:xfrm>
+                    <a:prstGeom prst="rect">
+                      <a:avLst/>
+                    </a:prstGeom>
+                  </pic:spPr>
+                </pic:pic>
+              </a:graphicData>
+            </a:graphic>
+          </wp:inline>
+        </w:drawing>
+      </w:r>
+    </w:p>
+    <w:p>
+      <w:pPr>
+        <w:ind w:left="720"/>
+        <w:rPr>
+          <w:rFonts w:ascii="Lucida Sans Unicode" w:hAnsi="Lucida Sans Unicode" w:cs="Lucida Sans Unicode"/>
+        </w:rPr>
+      </w:pPr>
+      <w:r>
+        <w:rPr>
+          <w:rFonts w:ascii="Lucida Sans Unicode" w:hAnsi="Lucida Sans Unicode" w:cs="Lucida Sans Unicode"/>
+        </w:rPr>
+        <w:t xml:space="preserve">Click “trials” </w:t>
+      </w:r>
+      <w:r>
+        <w:rPr>
+          <w:rFonts w:ascii="Lucida Sans Unicode" w:hAnsi="Lucida Sans Unicode" w:cs="Lucida Sans Unicode"/>
+        </w:rPr>
+        <w:t xml:space="preserve">and type “1.” Now click “prob” and type “.01” (for </w:t>
+      </w:r>
+      <w:r>
+        <w:rPr>
+          <w:rFonts w:ascii="Lucida Sans Unicode" w:hAnsi="Lucida Sans Unicode" w:cs="Lucida Sans Unicode"/>
+        </w:rPr>
+        <w:t>1 percent). Once you’ve done that, click “Compute colum</w:t>
+      </w:r>
+      <w:r>
+        <w:rPr>
+          <w:rFonts w:ascii="Lucida Sans Unicode" w:hAnsi="Lucida Sans Unicode" w:cs="Lucida Sans Unicode"/>
+        </w:rPr>
+        <w:t>n</w:t>
+      </w:r>
+      <w:r>
+        <w:rPr>
+          <w:rFonts w:ascii="Lucida Sans Unicode" w:hAnsi="Lucida Sans Unicode" w:cs="Lucida Sans Unicode"/>
+        </w:rPr>
+        <w:t xml:space="preserve">” (see screenshot above). </w:t>
+      </w:r>
+      <w:r>
+        <w:rPr>
+          <w:rFonts w:ascii="Lucida Sans Unicode" w:hAnsi="Lucida Sans Unicode" w:cs="Lucida Sans Unicode"/>
+        </w:rPr>
+        <w:t xml:space="preserve">This will create a new variable, which you’ve titled “Random1,” </w:t>
+      </w:r>
+      <w:r>
+        <w:rPr>
+          <w:rFonts w:ascii="Lucida Sans Unicode" w:hAnsi="Lucida Sans Unicode" w:cs="Lucida Sans Unicode"/>
+        </w:rPr>
+        <w:t>contain</w:t>
+      </w:r>
+      <w:r>
+        <w:rPr>
+          <w:rFonts w:ascii="Lucida Sans Unicode" w:hAnsi="Lucida Sans Unicode" w:cs="Lucida Sans Unicode"/>
+        </w:rPr>
+        <w:t>ing</w:t>
+      </w:r>
+      <w:r>
+        <w:rPr>
+          <w:rFonts w:ascii="Lucida Sans Unicode" w:hAnsi="Lucida Sans Unicode" w:cs="Lucida Sans Unicode"/>
+        </w:rPr>
+        <w:t xml:space="preserve"> approximately 1,009 “0s” and approximately 10 “1s.”</w:t>
       </w:r>
     </w:p>
     <w:p>
@@ -296,19 +755,193 @@
         <w:rPr>
           <w:rFonts w:ascii="Lucida Sans Unicode" w:hAnsi="Lucida Sans Unicode" w:cs="Lucida Sans Unicode"/>
         </w:rPr>
-        <w:t>Highlight the entire dataset (cells A1:P1020). Right click anywhere in the selection, then select “Sort” and “Sort Smallest to Largest.” This should randomly sort the dataset (</w:t>
-      </w:r>
-      <w:r>
-        <w:rPr>
-          <w:rFonts w:ascii="Lucida Sans Unicode" w:hAnsi="Lucida Sans Unicode" w:cs="Lucida Sans Unicode"/>
-        </w:rPr>
-        <w:t xml:space="preserve">note that </w:t>
-      </w:r>
-      <w:r>
-        <w:rPr>
-          <w:rFonts w:ascii="Lucida Sans Unicode" w:hAnsi="Lucida Sans Unicode" w:cs="Lucida Sans Unicode"/>
-        </w:rPr>
-        <w:t>Column B, which was previously numbered sequentially from 1 to 1019, should now be shuffled).</w:t>
+        <w:t xml:space="preserve">Filter the data on “Random1.” Do this by clicking the </w:t>
+      </w:r>
+      <w:r>
+        <w:rPr>
+          <w:rFonts w:ascii="Lucida Sans Unicode" w:hAnsi="Lucida Sans Unicode" w:cs="Lucida Sans Unicode"/>
+        </w:rPr>
+        <w:t>variable</w:t>
+      </w:r>
+      <w:r>
+        <w:rPr>
+          <w:rFonts w:ascii="Lucida Sans Unicode" w:hAnsi="Lucida Sans Unicode" w:cs="Lucida Sans Unicode"/>
+        </w:rPr>
+        <w:t xml:space="preserve">’s name, which is atop the right-most column in the data. </w:t>
+      </w:r>
+    </w:p>
+    <w:p>
+      <w:pPr>
+        <w:ind w:left="360"/>
+        <w:jc w:val="center"/>
+        <w:rPr>
+          <w:rFonts w:ascii="Lucida Sans Unicode" w:hAnsi="Lucida Sans Unicode" w:cs="Lucida Sans Unicode"/>
+        </w:rPr>
+      </w:pPr>
+      <w:r>
+        <w:rPr>
+          <w:noProof/>
+        </w:rPr>
+        <w:drawing>
+          <wp:inline distT="0" distB="0" distL="0" distR="0" wp14:anchorId="432D2C2F" wp14:editId="3704E782">
+            <wp:extent cx="942975" cy="266700"/>
+            <wp:effectExtent l="0" t="0" r="9525" b="0"/>
+            <wp:docPr id="9" name="Picture 9"/>
+            <wp:cNvGraphicFramePr>
+              <a:graphicFrameLocks xmlns:a="http://schemas.openxmlformats.org/drawingml/2006/main" noChangeAspect="1"/>
+            </wp:cNvGraphicFramePr>
+            <a:graphic xmlns:a="http://schemas.openxmlformats.org/drawingml/2006/main">
+              <a:graphicData uri="http://schemas.openxmlformats.org/drawingml/2006/picture">
+                <pic:pic xmlns:pic="http://schemas.openxmlformats.org/drawingml/2006/picture">
+                  <pic:nvPicPr>
+                    <pic:cNvPr id="1" name=""/>
+                    <pic:cNvPicPr/>
+                  </pic:nvPicPr>
+                  <pic:blipFill>
+                    <a:blip r:embed="rId14"/>
+                    <a:stretch>
+                      <a:fillRect/>
+                    </a:stretch>
+                  </pic:blipFill>
+                  <pic:spPr>
+                    <a:xfrm>
+                      <a:off x="0" y="0"/>
+                      <a:ext cx="942975" cy="266700"/>
+                    </a:xfrm>
+                    <a:prstGeom prst="rect">
+                      <a:avLst/>
+                    </a:prstGeom>
+                  </pic:spPr>
+                </pic:pic>
+              </a:graphicData>
+            </a:graphic>
+          </wp:inline>
+        </w:drawing>
+      </w:r>
+    </w:p>
+    <w:p>
+      <w:pPr>
+        <w:ind w:left="720"/>
+        <w:rPr>
+          <w:rFonts w:ascii="Lucida Sans Unicode" w:hAnsi="Lucida Sans Unicode" w:cs="Lucida Sans Unicode"/>
+        </w:rPr>
+      </w:pPr>
+      <w:r>
+        <w:rPr>
+          <w:rFonts w:ascii="Lucida Sans Unicode" w:hAnsi="Lucida Sans Unicode" w:cs="Lucida Sans Unicode"/>
+        </w:rPr>
+        <w:t>The following should pop up:</w:t>
+      </w:r>
+    </w:p>
+    <w:p>
+      <w:pPr>
+        <w:jc w:val="center"/>
+        <w:rPr>
+          <w:rFonts w:ascii="Lucida Sans Unicode" w:hAnsi="Lucida Sans Unicode" w:cs="Lucida Sans Unicode"/>
+        </w:rPr>
+      </w:pPr>
+      <w:r>
+        <w:rPr>
+          <w:noProof/>
+        </w:rPr>
+        <w:lastRenderedPageBreak/>
+        <w:drawing>
+          <wp:inline distT="0" distB="0" distL="0" distR="0" wp14:anchorId="21B26F2A" wp14:editId="6273BA92">
+            <wp:extent cx="5943600" cy="729615"/>
+            <wp:effectExtent l="0" t="0" r="0" b="0"/>
+            <wp:docPr id="10" name="Picture 10"/>
+            <wp:cNvGraphicFramePr>
+              <a:graphicFrameLocks xmlns:a="http://schemas.openxmlformats.org/drawingml/2006/main" noChangeAspect="1"/>
+            </wp:cNvGraphicFramePr>
+            <a:graphic xmlns:a="http://schemas.openxmlformats.org/drawingml/2006/main">
+              <a:graphicData uri="http://schemas.openxmlformats.org/drawingml/2006/picture">
+                <pic:pic xmlns:pic="http://schemas.openxmlformats.org/drawingml/2006/picture">
+                  <pic:nvPicPr>
+                    <pic:cNvPr id="1" name=""/>
+                    <pic:cNvPicPr/>
+                  </pic:nvPicPr>
+                  <pic:blipFill>
+                    <a:blip r:embed="rId15"/>
+                    <a:stretch>
+                      <a:fillRect/>
+                    </a:stretch>
+                  </pic:blipFill>
+                  <pic:spPr>
+                    <a:xfrm>
+                      <a:off x="0" y="0"/>
+                      <a:ext cx="5943600" cy="729615"/>
+                    </a:xfrm>
+                    <a:prstGeom prst="rect">
+                      <a:avLst/>
+                    </a:prstGeom>
+                  </pic:spPr>
+                </pic:pic>
+              </a:graphicData>
+            </a:graphic>
+          </wp:inline>
+        </w:drawing>
+      </w:r>
+    </w:p>
+    <w:p>
+      <w:pPr>
+        <w:ind w:left="720"/>
+        <w:rPr>
+          <w:rFonts w:ascii="Lucida Sans Unicode" w:hAnsi="Lucida Sans Unicode" w:cs="Lucida Sans Unicode"/>
+          <w:color w:val="808080" w:themeColor="background1" w:themeShade="80"/>
+        </w:rPr>
+      </w:pPr>
+      <w:r>
+        <w:rPr>
+          <w:rFonts w:ascii="Lucida Sans Unicode" w:hAnsi="Lucida Sans Unicode" w:cs="Lucida Sans Unicode"/>
+        </w:rPr>
+        <w:t>Click the check</w:t>
+      </w:r>
+      <w:r>
+        <w:rPr>
+          <w:rFonts w:ascii="Lucida Sans Unicode" w:hAnsi="Lucida Sans Unicode" w:cs="Lucida Sans Unicode"/>
+        </w:rPr>
+        <w:t xml:space="preserve">mark next to “0.” It should change to an “x” and 99% of your dataset should now appear </w:t>
+      </w:r>
+      <w:r>
+        <w:rPr>
+          <w:rFonts w:ascii="Lucida Sans Unicode" w:hAnsi="Lucida Sans Unicode" w:cs="Lucida Sans Unicode"/>
+        </w:rPr>
+        <w:t xml:space="preserve">to be grey instead of black. Now, repeat step 3, and it should give you the same table as before, only this time the entries are based on the </w:t>
+      </w:r>
+      <w:r>
+        <w:rPr>
+          <w:rFonts w:ascii="Lucida Sans Unicode" w:hAnsi="Lucida Sans Unicode" w:cs="Lucida Sans Unicode"/>
+        </w:rPr>
+        <w:t xml:space="preserve">1% random sample you just drew. </w:t>
+      </w:r>
+      <w:r>
+        <w:rPr>
+          <w:rFonts w:ascii="Lucida Sans Unicode" w:hAnsi="Lucida Sans Unicode" w:cs="Lucida Sans Unicode"/>
+        </w:rPr>
+        <w:t xml:space="preserve">From this table, record the percentage for each category in the </w:t>
+      </w:r>
+      <w:r>
+        <w:rPr>
+          <w:rFonts w:ascii="Lucida Sans Unicode" w:hAnsi="Lucida Sans Unicode" w:cs="Lucida Sans Unicode"/>
+          <w:b/>
+          <w:bCs/>
+        </w:rPr>
+        <w:t>third</w:t>
+      </w:r>
+      <w:r>
+        <w:rPr>
+          <w:rFonts w:ascii="Lucida Sans Unicode" w:hAnsi="Lucida Sans Unicode" w:cs="Lucida Sans Unicode"/>
+        </w:rPr>
+        <w:t xml:space="preserve"> column of the table on the last page of this assignment. </w:t>
+      </w:r>
+      <w:r>
+        <w:rPr>
+          <w:rFonts w:ascii="Lucida Sans Unicode" w:hAnsi="Lucida Sans Unicode" w:cs="Lucida Sans Unicode"/>
+          <w:i/>
+          <w:iCs/>
+          <w:color w:val="808080" w:themeColor="background1" w:themeShade="80"/>
+        </w:rPr>
+        <w:t xml:space="preserve"> </w:t>
       </w:r>
     </w:p>
     <w:p>
@@ -326,7 +959,13 @@
         <w:rPr>
           <w:rFonts w:ascii="Lucida Sans Unicode" w:hAnsi="Lucida Sans Unicode" w:cs="Lucida Sans Unicode"/>
         </w:rPr>
-        <w:t xml:space="preserve">Copy the first </w:t>
+        <w:t xml:space="preserve">Repeat steps 4 and 5 – but this time draw a </w:t>
+      </w:r>
+      <w:r>
+        <w:rPr>
+          <w:rFonts w:ascii="Lucida Sans Unicode" w:hAnsi="Lucida Sans Unicode" w:cs="Lucida Sans Unicode"/>
+        </w:rPr>
+        <w:t xml:space="preserve">random sample of </w:t>
       </w:r>
       <w:r>
         <w:rPr>
@@ -334,7 +973,19 @@
           <w:b/>
           <w:bCs/>
         </w:rPr>
-        <w:t>1</w:t>
+        <w:t>10% of the data</w:t>
+      </w:r>
+      <w:r>
+        <w:rPr>
+          <w:rFonts w:ascii="Lucida Sans Unicode" w:hAnsi="Lucida Sans Unicode" w:cs="Lucida Sans Unicode"/>
+        </w:rPr>
+        <w:t xml:space="preserve">. </w:t>
+      </w:r>
+      <w:r>
+        <w:rPr>
+          <w:rFonts w:ascii="Lucida Sans Unicode" w:hAnsi="Lucida Sans Unicode" w:cs="Lucida Sans Unicode"/>
+        </w:rPr>
+        <w:t xml:space="preserve">Remember to record the percentage for each category in the </w:t>
       </w:r>
       <w:r>
         <w:rPr>
@@ -342,57 +993,79 @@
           <w:b/>
           <w:bCs/>
         </w:rPr>
-        <w:t>1 rows</w:t>
-      </w:r>
-      <w:r>
-        <w:rPr>
-          <w:rFonts w:ascii="Lucida Sans Unicode" w:hAnsi="Lucida Sans Unicode" w:cs="Lucida Sans Unicode"/>
-        </w:rPr>
-        <w:t xml:space="preserve"> of the data </w:t>
-      </w:r>
-      <w:r>
-        <w:rPr>
-          <w:rFonts w:ascii="Lucida Sans Unicode" w:hAnsi="Lucida Sans Unicode" w:cs="Lucida Sans Unicode"/>
-        </w:rPr>
-        <w:t xml:space="preserve">(A1:P11) </w:t>
-      </w:r>
-      <w:r>
-        <w:rPr>
-          <w:rFonts w:ascii="Lucida Sans Unicode" w:hAnsi="Lucida Sans Unicode" w:cs="Lucida Sans Unicode"/>
-        </w:rPr>
-        <w:t xml:space="preserve">and paste them into a new worksheet. This new worksheet (Sheet2) will represent a random sample of </w:t>
-      </w:r>
-      <w:r>
-        <w:rPr>
-          <w:rFonts w:ascii="Lucida Sans Unicode" w:hAnsi="Lucida Sans Unicode" w:cs="Lucida Sans Unicode"/>
-        </w:rPr>
-        <w:t>1</w:t>
-      </w:r>
-      <w:r>
-        <w:rPr>
-          <w:rFonts w:ascii="Lucida Sans Unicode" w:hAnsi="Lucida Sans Unicode" w:cs="Lucida Sans Unicode"/>
-        </w:rPr>
-        <w:t>% of the data. Using this worksheet, repeat Step #2. R</w:t>
-      </w:r>
-      <w:r>
-        <w:rPr>
-          <w:rFonts w:ascii="Lucida Sans Unicode" w:hAnsi="Lucida Sans Unicode" w:cs="Lucida Sans Unicode"/>
-        </w:rPr>
-        <w:t xml:space="preserve">ecord the percentage for each category in the </w:t>
-      </w:r>
-      <w:r>
-        <w:rPr>
-          <w:rFonts w:ascii="Lucida Sans Unicode" w:hAnsi="Lucida Sans Unicode" w:cs="Lucida Sans Unicode"/>
-          <w:b/>
-          <w:bCs/>
-        </w:rPr>
-        <w:t>third</w:t>
-      </w:r>
-      <w:r>
-        <w:rPr>
-          <w:rFonts w:ascii="Lucida Sans Unicode" w:hAnsi="Lucida Sans Unicode" w:cs="Lucida Sans Unicode"/>
-        </w:rPr>
-        <w:t xml:space="preserve"> column of the table on the next page.</w:t>
+        <w:t>fourth</w:t>
+      </w:r>
+      <w:r>
+        <w:rPr>
+          <w:rFonts w:ascii="Lucida Sans Unicode" w:hAnsi="Lucida Sans Unicode" w:cs="Lucida Sans Unicode"/>
+        </w:rPr>
+        <w:t xml:space="preserve"> column of the table on the last page of this assignment. </w:t>
+      </w:r>
+    </w:p>
+    <w:p>
+      <w:pPr>
+        <w:pStyle w:val="ListParagraph"/>
+        <w:ind w:left="1440"/>
+        <w:rPr>
+          <w:rFonts w:ascii="Lucida Sans Unicode" w:hAnsi="Lucida Sans Unicode" w:cs="Lucida Sans Unicode"/>
+          <w:i/>
+          <w:iCs/>
+          <w:color w:val="A6A6A6" w:themeColor="background1" w:themeShade="A6"/>
+        </w:rPr>
+      </w:pPr>
+      <w:r>
+        <w:rPr>
+          <w:rFonts w:ascii="Lucida Sans Unicode" w:hAnsi="Lucida Sans Unicode" w:cs="Lucida Sans Unicode"/>
+          <w:i/>
+          <w:iCs/>
+          <w:color w:val="A6A6A6" w:themeColor="background1" w:themeShade="A6"/>
+        </w:rPr>
+        <w:t xml:space="preserve">Hint: </w:t>
+      </w:r>
+      <w:r>
+        <w:rPr>
+          <w:rFonts w:ascii="Lucida Sans Unicode" w:hAnsi="Lucida Sans Unicode" w:cs="Lucida Sans Unicode"/>
+          <w:i/>
+          <w:iCs/>
+          <w:color w:val="A6A6A6" w:themeColor="background1" w:themeShade="A6"/>
+        </w:rPr>
+        <w:t xml:space="preserve">First, turn off </w:t>
+      </w:r>
+      <w:r>
+        <w:rPr>
+          <w:rFonts w:ascii="Lucida Sans Unicode" w:hAnsi="Lucida Sans Unicode" w:cs="Lucida Sans Unicode"/>
+          <w:i/>
+          <w:iCs/>
+          <w:color w:val="A6A6A6" w:themeColor="background1" w:themeShade="A6"/>
+        </w:rPr>
+        <w:t>your current filter by clicking the “x” next to “0” so that it changes back to a checkmark. N</w:t>
+      </w:r>
+      <w:r>
+        <w:rPr>
+          <w:rFonts w:ascii="Lucida Sans Unicode" w:hAnsi="Lucida Sans Unicode" w:cs="Lucida Sans Unicode"/>
+          <w:i/>
+          <w:iCs/>
+          <w:color w:val="A6A6A6" w:themeColor="background1" w:themeShade="A6"/>
+        </w:rPr>
+        <w:t xml:space="preserve">ame your </w:t>
+      </w:r>
+      <w:r>
+        <w:rPr>
+          <w:rFonts w:ascii="Lucida Sans Unicode" w:hAnsi="Lucida Sans Unicode" w:cs="Lucida Sans Unicode"/>
+          <w:i/>
+          <w:iCs/>
+          <w:color w:val="A6A6A6" w:themeColor="background1" w:themeShade="A6"/>
+        </w:rPr>
+        <w:t xml:space="preserve">new </w:t>
+      </w:r>
+      <w:r>
+        <w:rPr>
+          <w:rFonts w:ascii="Lucida Sans Unicode" w:hAnsi="Lucida Sans Unicode" w:cs="Lucida Sans Unicode"/>
+          <w:i/>
+          <w:iCs/>
+          <w:color w:val="A6A6A6" w:themeColor="background1" w:themeShade="A6"/>
+        </w:rPr>
+        <w:t>filter variable “Random10” and be sure to type “.10” for prob instead of “.01.”</w:t>
       </w:r>
     </w:p>
     <w:p>
@@ -410,13 +1083,7 @@
         <w:rPr>
           <w:rFonts w:ascii="Lucida Sans Unicode" w:hAnsi="Lucida Sans Unicode" w:cs="Lucida Sans Unicode"/>
         </w:rPr>
-        <w:t xml:space="preserve">Go back to the original dataset (Sheet1). </w:t>
-      </w:r>
-      <w:r>
-        <w:rPr>
-          <w:rFonts w:ascii="Lucida Sans Unicode" w:hAnsi="Lucida Sans Unicode" w:cs="Lucida Sans Unicode"/>
-        </w:rPr>
-        <w:t xml:space="preserve">Copy the first </w:t>
+        <w:t xml:space="preserve">Repeat steps 4 and 5 – but this time draw a random sample of </w:t>
       </w:r>
       <w:r>
         <w:rPr>
@@ -424,7 +1091,7 @@
           <w:b/>
           <w:bCs/>
         </w:rPr>
-        <w:t>10</w:t>
+        <w:t>30% of the data.</w:t>
       </w:r>
       <w:r>
         <w:rPr>
@@ -432,73 +1099,13 @@
           <w:b/>
           <w:bCs/>
         </w:rPr>
-        <w:t>1 rows</w:t>
-      </w:r>
-      <w:r>
-        <w:rPr>
-          <w:rFonts w:ascii="Lucida Sans Unicode" w:hAnsi="Lucida Sans Unicode" w:cs="Lucida Sans Unicode"/>
-        </w:rPr>
-        <w:t xml:space="preserve"> of the data </w:t>
-      </w:r>
-      <w:r>
-        <w:rPr>
-          <w:rFonts w:ascii="Lucida Sans Unicode" w:hAnsi="Lucida Sans Unicode" w:cs="Lucida Sans Unicode"/>
-        </w:rPr>
-        <w:t>(A1:P</w:t>
-      </w:r>
-      <w:r>
-        <w:rPr>
-          <w:rFonts w:ascii="Lucida Sans Unicode" w:hAnsi="Lucida Sans Unicode" w:cs="Lucida Sans Unicode"/>
-        </w:rPr>
-        <w:t>5</w:t>
-      </w:r>
-      <w:r>
-        <w:rPr>
-          <w:rFonts w:ascii="Lucida Sans Unicode" w:hAnsi="Lucida Sans Unicode" w:cs="Lucida Sans Unicode"/>
-        </w:rPr>
-        <w:t xml:space="preserve">1) </w:t>
-      </w:r>
-      <w:r>
-        <w:rPr>
-          <w:rFonts w:ascii="Lucida Sans Unicode" w:hAnsi="Lucida Sans Unicode" w:cs="Lucida Sans Unicode"/>
-        </w:rPr>
-        <w:t xml:space="preserve">and paste them into a new worksheet. This new worksheet </w:t>
-      </w:r>
-      <w:r>
-        <w:rPr>
-          <w:rFonts w:ascii="Lucida Sans Unicode" w:hAnsi="Lucida Sans Unicode" w:cs="Lucida Sans Unicode"/>
-        </w:rPr>
-        <w:t xml:space="preserve">(Sheet3) </w:t>
-      </w:r>
-      <w:r>
-        <w:rPr>
-          <w:rFonts w:ascii="Lucida Sans Unicode" w:hAnsi="Lucida Sans Unicode" w:cs="Lucida Sans Unicode"/>
-        </w:rPr>
-        <w:t xml:space="preserve">will represent a random sample of </w:t>
-      </w:r>
-      <w:r>
-        <w:rPr>
-          <w:rFonts w:ascii="Lucida Sans Unicode" w:hAnsi="Lucida Sans Unicode" w:cs="Lucida Sans Unicode"/>
-        </w:rPr>
-        <w:t>10</w:t>
-      </w:r>
-      <w:r>
-        <w:rPr>
-          <w:rFonts w:ascii="Lucida Sans Unicode" w:hAnsi="Lucida Sans Unicode" w:cs="Lucida Sans Unicode"/>
-        </w:rPr>
-        <w:t xml:space="preserve">% of the data. Using this worksheet, repeat Step #2. </w:t>
-      </w:r>
-      <w:r>
-        <w:rPr>
-          <w:rFonts w:ascii="Lucida Sans Unicode" w:hAnsi="Lucida Sans Unicode" w:cs="Lucida Sans Unicode"/>
-        </w:rPr>
-        <w:t>R</w:t>
-      </w:r>
-      <w:r>
-        <w:rPr>
-          <w:rFonts w:ascii="Lucida Sans Unicode" w:hAnsi="Lucida Sans Unicode" w:cs="Lucida Sans Unicode"/>
-        </w:rPr>
-        <w:t xml:space="preserve">ecord the percentage for each category in the </w:t>
+        <w:t xml:space="preserve"> </w:t>
+      </w:r>
+      <w:r>
+        <w:rPr>
+          <w:rFonts w:ascii="Lucida Sans Unicode" w:hAnsi="Lucida Sans Unicode" w:cs="Lucida Sans Unicode"/>
+        </w:rPr>
+        <w:t xml:space="preserve">Remember to record the percentage for each category in the </w:t>
       </w:r>
       <w:r>
         <w:rPr>
@@ -506,13 +1113,115 @@
           <w:b/>
           <w:bCs/>
         </w:rPr>
-        <w:t>fourth</w:t>
-      </w:r>
-      <w:r>
-        <w:rPr>
-          <w:rFonts w:ascii="Lucida Sans Unicode" w:hAnsi="Lucida Sans Unicode" w:cs="Lucida Sans Unicode"/>
-        </w:rPr>
-        <w:t xml:space="preserve"> column of the table on the next page.</w:t>
+        <w:t>fifth</w:t>
+      </w:r>
+      <w:r>
+        <w:rPr>
+          <w:rFonts w:ascii="Lucida Sans Unicode" w:hAnsi="Lucida Sans Unicode" w:cs="Lucida Sans Unicode"/>
+        </w:rPr>
+        <w:t xml:space="preserve"> column of the table on the last page of this assignment.</w:t>
+      </w:r>
+    </w:p>
+    <w:p>
+      <w:pPr>
+        <w:pStyle w:val="ListParagraph"/>
+        <w:ind w:left="1440"/>
+        <w:rPr>
+          <w:rFonts w:ascii="Lucida Sans Unicode" w:hAnsi="Lucida Sans Unicode" w:cs="Lucida Sans Unicode"/>
+          <w:i/>
+          <w:iCs/>
+          <w:color w:val="A6A6A6" w:themeColor="background1" w:themeShade="A6"/>
+        </w:rPr>
+      </w:pPr>
+      <w:r>
+        <w:rPr>
+          <w:rFonts w:ascii="Lucida Sans Unicode" w:hAnsi="Lucida Sans Unicode" w:cs="Lucida Sans Unicode"/>
+          <w:i/>
+          <w:iCs/>
+          <w:color w:val="A6A6A6" w:themeColor="background1" w:themeShade="A6"/>
+        </w:rPr>
+        <w:t xml:space="preserve">Hint: </w:t>
+      </w:r>
+      <w:r>
+        <w:rPr>
+          <w:rFonts w:ascii="Lucida Sans Unicode" w:hAnsi="Lucida Sans Unicode" w:cs="Lucida Sans Unicode"/>
+          <w:i/>
+          <w:iCs/>
+          <w:color w:val="A6A6A6" w:themeColor="background1" w:themeShade="A6"/>
+        </w:rPr>
+        <w:t>First, turn off your current filter by clicking the “x” next to “0” so that it changes back to a checkmark</w:t>
+      </w:r>
+      <w:r>
+        <w:rPr>
+          <w:rFonts w:ascii="Lucida Sans Unicode" w:hAnsi="Lucida Sans Unicode" w:cs="Lucida Sans Unicode"/>
+          <w:i/>
+          <w:iCs/>
+          <w:color w:val="A6A6A6" w:themeColor="background1" w:themeShade="A6"/>
+        </w:rPr>
+        <w:t>. N</w:t>
+      </w:r>
+      <w:r>
+        <w:rPr>
+          <w:rFonts w:ascii="Lucida Sans Unicode" w:hAnsi="Lucida Sans Unicode" w:cs="Lucida Sans Unicode"/>
+          <w:i/>
+          <w:iCs/>
+          <w:color w:val="A6A6A6" w:themeColor="background1" w:themeShade="A6"/>
+        </w:rPr>
+        <w:t xml:space="preserve">ame your </w:t>
+      </w:r>
+      <w:r>
+        <w:rPr>
+          <w:rFonts w:ascii="Lucida Sans Unicode" w:hAnsi="Lucida Sans Unicode" w:cs="Lucida Sans Unicode"/>
+          <w:i/>
+          <w:iCs/>
+          <w:color w:val="A6A6A6" w:themeColor="background1" w:themeShade="A6"/>
+        </w:rPr>
+        <w:t xml:space="preserve">new </w:t>
+      </w:r>
+      <w:r>
+        <w:rPr>
+          <w:rFonts w:ascii="Lucida Sans Unicode" w:hAnsi="Lucida Sans Unicode" w:cs="Lucida Sans Unicode"/>
+          <w:i/>
+          <w:iCs/>
+          <w:color w:val="A6A6A6" w:themeColor="background1" w:themeShade="A6"/>
+        </w:rPr>
+        <w:t>filter variable “Random</w:t>
+      </w:r>
+      <w:r>
+        <w:rPr>
+          <w:rFonts w:ascii="Lucida Sans Unicode" w:hAnsi="Lucida Sans Unicode" w:cs="Lucida Sans Unicode"/>
+          <w:i/>
+          <w:iCs/>
+          <w:color w:val="A6A6A6" w:themeColor="background1" w:themeShade="A6"/>
+        </w:rPr>
+        <w:t>3</w:t>
+      </w:r>
+      <w:r>
+        <w:rPr>
+          <w:rFonts w:ascii="Lucida Sans Unicode" w:hAnsi="Lucida Sans Unicode" w:cs="Lucida Sans Unicode"/>
+          <w:i/>
+          <w:iCs/>
+          <w:color w:val="A6A6A6" w:themeColor="background1" w:themeShade="A6"/>
+        </w:rPr>
+        <w:t>0” and be sure to type “.</w:t>
+      </w:r>
+      <w:r>
+        <w:rPr>
+          <w:rFonts w:ascii="Lucida Sans Unicode" w:hAnsi="Lucida Sans Unicode" w:cs="Lucida Sans Unicode"/>
+          <w:i/>
+          <w:iCs/>
+          <w:color w:val="A6A6A6" w:themeColor="background1" w:themeShade="A6"/>
+        </w:rPr>
+        <w:t>3</w:t>
+      </w:r>
+      <w:r>
+        <w:rPr>
+          <w:rFonts w:ascii="Lucida Sans Unicode" w:hAnsi="Lucida Sans Unicode" w:cs="Lucida Sans Unicode"/>
+          <w:i/>
+          <w:iCs/>
+          <w:color w:val="A6A6A6" w:themeColor="background1" w:themeShade="A6"/>
+        </w:rPr>
+        <w:t>0” for prob instead of “.01.”</w:t>
       </w:r>
     </w:p>
     <w:p>
@@ -530,132 +1239,6 @@
         <w:rPr>
           <w:rFonts w:ascii="Lucida Sans Unicode" w:hAnsi="Lucida Sans Unicode" w:cs="Lucida Sans Unicode"/>
         </w:rPr>
-        <w:t xml:space="preserve">Go back to the original dataset (Sheet1). Copy the first </w:t>
-      </w:r>
-      <w:r>
-        <w:rPr>
-          <w:rFonts w:ascii="Lucida Sans Unicode" w:hAnsi="Lucida Sans Unicode" w:cs="Lucida Sans Unicode"/>
-          <w:b/>
-          <w:bCs/>
-        </w:rPr>
-        <w:t>301</w:t>
-      </w:r>
-      <w:r>
-        <w:rPr>
-          <w:rFonts w:ascii="Lucida Sans Unicode" w:hAnsi="Lucida Sans Unicode" w:cs="Lucida Sans Unicode"/>
-          <w:b/>
-          <w:bCs/>
-        </w:rPr>
-        <w:t xml:space="preserve"> rows</w:t>
-      </w:r>
-      <w:r>
-        <w:rPr>
-          <w:rFonts w:ascii="Lucida Sans Unicode" w:hAnsi="Lucida Sans Unicode" w:cs="Lucida Sans Unicode"/>
-        </w:rPr>
-        <w:t xml:space="preserve"> of the data </w:t>
-      </w:r>
-      <w:r>
-        <w:rPr>
-          <w:rFonts w:ascii="Lucida Sans Unicode" w:hAnsi="Lucida Sans Unicode" w:cs="Lucida Sans Unicode"/>
-        </w:rPr>
-        <w:t>(A1:P1</w:t>
-      </w:r>
-      <w:r>
-        <w:rPr>
-          <w:rFonts w:ascii="Lucida Sans Unicode" w:hAnsi="Lucida Sans Unicode" w:cs="Lucida Sans Unicode"/>
-        </w:rPr>
-        <w:t>0</w:t>
-      </w:r>
-      <w:r>
-        <w:rPr>
-          <w:rFonts w:ascii="Lucida Sans Unicode" w:hAnsi="Lucida Sans Unicode" w:cs="Lucida Sans Unicode"/>
-        </w:rPr>
-        <w:t xml:space="preserve">1) </w:t>
-      </w:r>
-      <w:r>
-        <w:rPr>
-          <w:rFonts w:ascii="Lucida Sans Unicode" w:hAnsi="Lucida Sans Unicode" w:cs="Lucida Sans Unicode"/>
-        </w:rPr>
-        <w:t>and paste them into a new worksheet. This new worksheet (Sheet</w:t>
-      </w:r>
-      <w:r>
-        <w:rPr>
-          <w:rFonts w:ascii="Lucida Sans Unicode" w:hAnsi="Lucida Sans Unicode" w:cs="Lucida Sans Unicode"/>
-        </w:rPr>
-        <w:t>4</w:t>
-      </w:r>
-      <w:r>
-        <w:rPr>
-          <w:rFonts w:ascii="Lucida Sans Unicode" w:hAnsi="Lucida Sans Unicode" w:cs="Lucida Sans Unicode"/>
-        </w:rPr>
-        <w:t xml:space="preserve">) will represent a random sample of </w:t>
-      </w:r>
-      <w:r>
-        <w:rPr>
-          <w:rFonts w:ascii="Lucida Sans Unicode" w:hAnsi="Lucida Sans Unicode" w:cs="Lucida Sans Unicode"/>
-        </w:rPr>
-        <w:t>30</w:t>
-      </w:r>
-      <w:r>
-        <w:rPr>
-          <w:rFonts w:ascii="Lucida Sans Unicode" w:hAnsi="Lucida Sans Unicode" w:cs="Lucida Sans Unicode"/>
-        </w:rPr>
-        <w:t>% of the data.</w:t>
-      </w:r>
-      <w:r>
-        <w:rPr>
-          <w:rFonts w:ascii="Lucida Sans Unicode" w:hAnsi="Lucida Sans Unicode" w:cs="Lucida Sans Unicode"/>
-        </w:rPr>
-        <w:t xml:space="preserve"> </w:t>
-      </w:r>
-      <w:r>
-        <w:rPr>
-          <w:rFonts w:ascii="Lucida Sans Unicode" w:hAnsi="Lucida Sans Unicode" w:cs="Lucida Sans Unicode"/>
-        </w:rPr>
-        <w:t xml:space="preserve">Using this worksheet, repeat Step #2. </w:t>
-      </w:r>
-      <w:r>
-        <w:rPr>
-          <w:rFonts w:ascii="Lucida Sans Unicode" w:hAnsi="Lucida Sans Unicode" w:cs="Lucida Sans Unicode"/>
-        </w:rPr>
-        <w:t>R</w:t>
-      </w:r>
-      <w:r>
-        <w:rPr>
-          <w:rFonts w:ascii="Lucida Sans Unicode" w:hAnsi="Lucida Sans Unicode" w:cs="Lucida Sans Unicode"/>
-        </w:rPr>
-        <w:t xml:space="preserve">ecord the percentage for each category in the </w:t>
-      </w:r>
-      <w:r>
-        <w:rPr>
-          <w:rFonts w:ascii="Lucida Sans Unicode" w:hAnsi="Lucida Sans Unicode" w:cs="Lucida Sans Unicode"/>
-          <w:b/>
-          <w:bCs/>
-        </w:rPr>
-        <w:t>last</w:t>
-      </w:r>
-      <w:r>
-        <w:rPr>
-          <w:rFonts w:ascii="Lucida Sans Unicode" w:hAnsi="Lucida Sans Unicode" w:cs="Lucida Sans Unicode"/>
-        </w:rPr>
-        <w:t xml:space="preserve"> column of the table on the next page.</w:t>
-      </w:r>
-    </w:p>
-    <w:p>
-      <w:pPr>
-        <w:pStyle w:val="ListParagraph"/>
-        <w:numPr>
-          <w:ilvl w:val="0"/>
-          <w:numId w:val="1"/>
-        </w:numPr>
-        <w:rPr>
-          <w:rFonts w:ascii="Lucida Sans Unicode" w:hAnsi="Lucida Sans Unicode" w:cs="Lucida Sans Unicode"/>
-        </w:rPr>
-      </w:pPr>
-      <w:r>
-        <w:rPr>
-          <w:rFonts w:ascii="Lucida Sans Unicode" w:hAnsi="Lucida Sans Unicode" w:cs="Lucida Sans Unicode"/>
-        </w:rPr>
         <w:t>Look at</w:t>
       </w:r>
       <w:r>
@@ -681,6 +1264,12 @@
           <w:rFonts w:ascii="Lucida Sans Unicode" w:hAnsi="Lucida Sans Unicode" w:cs="Lucida Sans Unicode"/>
         </w:rPr>
         <w:t>. How did sample size influence your results?</w:t>
+      </w:r>
+      <w:r>
+        <w:rPr>
+          <w:rFonts w:ascii="Lucida Sans Unicode" w:hAnsi="Lucida Sans Unicode" w:cs="Lucida Sans Unicode"/>
+        </w:rPr>
+        <w:t xml:space="preserve"> Which sample most closely mirrored the population in terms of the distribution of race? </w:t>
       </w:r>
       <w:r>
         <w:rPr>
@@ -814,7 +1403,23 @@
                 <w:sz w:val="24"/>
                 <w:szCs w:val="24"/>
               </w:rPr>
-              <w:t>(N=10)</w:t>
+              <w:t>(N=</w:t>
+            </w:r>
+            <w:r>
+              <w:rPr>
+                <w:rFonts w:ascii="Lucida Sans Unicode" w:hAnsi="Lucida Sans Unicode" w:cs="Lucida Sans Unicode"/>
+                <w:sz w:val="24"/>
+                <w:szCs w:val="24"/>
+              </w:rPr>
+              <w:t xml:space="preserve"> ~</w:t>
+            </w:r>
+            <w:r>
+              <w:rPr>
+                <w:rFonts w:ascii="Lucida Sans Unicode" w:hAnsi="Lucida Sans Unicode" w:cs="Lucida Sans Unicode"/>
+                <w:sz w:val="24"/>
+                <w:szCs w:val="24"/>
+              </w:rPr>
+              <w:t>10)</w:t>
             </w:r>
           </w:p>
         </w:tc>
@@ -863,7 +1468,23 @@
                 <w:sz w:val="24"/>
                 <w:szCs w:val="24"/>
               </w:rPr>
-              <w:t>(N=100)</w:t>
+              <w:t>(N=</w:t>
+            </w:r>
+            <w:r>
+              <w:rPr>
+                <w:rFonts w:ascii="Lucida Sans Unicode" w:hAnsi="Lucida Sans Unicode" w:cs="Lucida Sans Unicode"/>
+                <w:sz w:val="24"/>
+                <w:szCs w:val="24"/>
+              </w:rPr>
+              <w:t xml:space="preserve"> ~</w:t>
+            </w:r>
+            <w:r>
+              <w:rPr>
+                <w:rFonts w:ascii="Lucida Sans Unicode" w:hAnsi="Lucida Sans Unicode" w:cs="Lucida Sans Unicode"/>
+                <w:sz w:val="24"/>
+                <w:szCs w:val="24"/>
+              </w:rPr>
+              <w:t>100)</w:t>
             </w:r>
           </w:p>
         </w:tc>
@@ -912,7 +1533,23 @@
                 <w:sz w:val="24"/>
                 <w:szCs w:val="24"/>
               </w:rPr>
-              <w:t>(N=300)</w:t>
+              <w:t>(N=</w:t>
+            </w:r>
+            <w:r>
+              <w:rPr>
+                <w:rFonts w:ascii="Lucida Sans Unicode" w:hAnsi="Lucida Sans Unicode" w:cs="Lucida Sans Unicode"/>
+                <w:sz w:val="24"/>
+                <w:szCs w:val="24"/>
+              </w:rPr>
+              <w:t xml:space="preserve"> ~</w:t>
+            </w:r>
+            <w:r>
+              <w:rPr>
+                <w:rFonts w:ascii="Lucida Sans Unicode" w:hAnsi="Lucida Sans Unicode" w:cs="Lucida Sans Unicode"/>
+                <w:sz w:val="24"/>
+                <w:szCs w:val="24"/>
+              </w:rPr>
+              <w:t>300)</w:t>
             </w:r>
           </w:p>
         </w:tc>
@@ -1515,7 +2152,69 @@
         </w:rPr>
       </w:pPr>
     </w:p>
+    <w:p>
+      <w:pPr>
+        <w:rPr>
+          <w:rFonts w:ascii="Lucida Sans Unicode" w:hAnsi="Lucida Sans Unicode" w:cs="Lucida Sans Unicode"/>
+          <w:i/>
+          <w:iCs/>
+          <w:sz w:val="20"/>
+          <w:szCs w:val="20"/>
+        </w:rPr>
+      </w:pPr>
+      <w:r>
+        <w:rPr>
+          <w:rFonts w:ascii="Lucida Sans Unicode" w:hAnsi="Lucida Sans Unicode" w:cs="Lucida Sans Unicode"/>
+          <w:i/>
+          <w:iCs/>
+          <w:sz w:val="20"/>
+          <w:szCs w:val="20"/>
+        </w:rPr>
+        <w:t>*</w:t>
+      </w:r>
+      <w:r>
+        <w:rPr>
+          <w:rFonts w:ascii="Lucida Sans Unicode" w:hAnsi="Lucida Sans Unicode" w:cs="Lucida Sans Unicode"/>
+          <w:i/>
+          <w:iCs/>
+          <w:sz w:val="20"/>
+          <w:szCs w:val="20"/>
+        </w:rPr>
+        <w:t xml:space="preserve"> </w:t>
+      </w:r>
+      <w:r>
+        <w:rPr>
+          <w:rFonts w:ascii="Lucida Sans Unicode" w:hAnsi="Lucida Sans Unicode" w:cs="Lucida Sans Unicode"/>
+          <w:i/>
+          <w:iCs/>
+          <w:sz w:val="20"/>
+          <w:szCs w:val="20"/>
+        </w:rPr>
+        <w:t xml:space="preserve">Note: The “~” means “approximately.” </w:t>
+      </w:r>
+      <w:r>
+        <w:rPr>
+          <w:rFonts w:ascii="Lucida Sans Unicode" w:hAnsi="Lucida Sans Unicode" w:cs="Lucida Sans Unicode"/>
+          <w:i/>
+          <w:iCs/>
+          <w:sz w:val="20"/>
+          <w:szCs w:val="20"/>
+        </w:rPr>
+        <w:t xml:space="preserve">Because they were randomly drawn, your samples may not equal precisely 10, 100, or 300 – </w:t>
+      </w:r>
+      <w:r>
+        <w:rPr>
+          <w:rFonts w:ascii="Lucida Sans Unicode" w:hAnsi="Lucida Sans Unicode" w:cs="Lucida Sans Unicode"/>
+          <w:i/>
+          <w:iCs/>
+          <w:sz w:val="20"/>
+          <w:szCs w:val="20"/>
+        </w:rPr>
+        <w:t xml:space="preserve">but they should be very close. </w:t>
+      </w:r>
+    </w:p>
     <w:sectPr>
+      <w:footerReference w:type="default" r:id="rId16"/>
       <w:pgSz w:w="12240" w:h="15840"/>
       <w:pgMar w:top="1440" w:right="1440" w:bottom="1440" w:left="1440" w:header="720" w:footer="720" w:gutter="0"/>
       <w:cols w:space="720"/>
@@ -1525,13 +2224,116 @@
 </w:document>
 </file>
 
+<file path=word/endnotes.xml><?xml version="1.0" encoding="utf-8"?>
+<w:endnotes xmlns:wpc="http://schemas.microsoft.com/office/word/2010/wordprocessingCanvas" xmlns:cx="http://schemas.microsoft.com/office/drawing/2014/chartex" xmlns:cx1="http://schemas.microsoft.com/office/drawing/2015/9/8/chartex" xmlns:cx2="http://schemas.microsoft.com/office/drawing/2015/10/21/chartex" xmlns:cx3="http://schemas.microsoft.com/office/drawing/2016/5/9/chartex" xmlns:cx4="http://schemas.microsoft.com/office/drawing/2016/5/10/chartex" xmlns:cx5="http://schemas.microsoft.com/office/drawing/2016/5/11/chartex" xmlns:cx6="http://schemas.microsoft.com/office/drawing/2016/5/12/chartex" xmlns:cx7="http://schemas.microsoft.com/office/drawing/2016/5/13/chartex" xmlns:cx8="http://schemas.microsoft.com/office/drawing/2016/5/14/chartex" xmlns:mc="http://schemas.openxmlformats.org/markup-compatibility/2006" xmlns:aink="http://schemas.microsoft.com/office/drawing/2016/ink" xmlns:am3d="http://schemas.microsoft.com/office/drawing/2017/model3d" xmlns:o="urn:schemas-microsoft-com:office:office" xmlns:oel="http://schemas.microsoft.com/office/2019/extlst" xmlns:r="http://schemas.openxmlformats.org/officeDocument/2006/relationships" xmlns:m="http://schemas.openxmlformats.org/officeDocument/2006/math" xmlns:v="urn:schemas-microsoft-com:vml" xmlns:wp14="http://schemas.microsoft.com/office/word/2010/wordprocessingDrawing" xmlns:wp="http://schemas.openxmlformats.org/drawingml/2006/wordprocessingDrawing" xmlns:w10="urn:schemas-microsoft-com:office:word" xmlns:w="http://schemas.openxmlformats.org/wordprocessingml/2006/main" xmlns:w14="http://schemas.microsoft.com/office/word/2010/wordml" xmlns:w15="http://schemas.microsoft.com/office/word/2012/wordml" xmlns:w16cex="http://schemas.microsoft.com/office/word/2018/wordml/cex" xmlns:w16cid="http://schemas.microsoft.com/office/word/2016/wordml/cid" xmlns:w16="http://schemas.microsoft.com/office/word/2018/wordml" xmlns:w16sdtdh="http://schemas.microsoft.com/office/word/2020/wordml/sdtdatahash" xmlns:w16se="http://schemas.microsoft.com/office/word/2015/wordml/symex" xmlns:wpg="http://schemas.microsoft.com/office/word/2010/wordprocessingGroup" xmlns:wpi="http://schemas.microsoft.com/office/word/2010/wordprocessingInk" xmlns:wne="http://schemas.microsoft.com/office/word/2006/wordml" xmlns:wps="http://schemas.microsoft.com/office/word/2010/wordprocessingShape" mc:Ignorable="w14 w15 w16se w16cid w16 w16cex w16sdtdh wp14">
+  <w:endnote w:type="separator" w:id="-1">
+    <w:p>
+      <w:pPr>
+        <w:spacing w:after="0" w:line="240" w:lineRule="auto"/>
+      </w:pPr>
+      <w:r>
+        <w:separator/>
+      </w:r>
+    </w:p>
+  </w:endnote>
+  <w:endnote w:type="continuationSeparator" w:id="0">
+    <w:p>
+      <w:pPr>
+        <w:spacing w:after="0" w:line="240" w:lineRule="auto"/>
+      </w:pPr>
+      <w:r>
+        <w:continuationSeparator/>
+      </w:r>
+    </w:p>
+  </w:endnote>
+</w:endnotes>
+</file>
+
+<file path=word/footer1.xml><?xml version="1.0" encoding="utf-8"?>
+<w:ftr xmlns:wpc="http://schemas.microsoft.com/office/word/2010/wordprocessingCanvas" xmlns:cx="http://schemas.microsoft.com/office/drawing/2014/chartex" xmlns:cx1="http://schemas.microsoft.com/office/drawing/2015/9/8/chartex" xmlns:cx2="http://schemas.microsoft.com/office/drawing/2015/10/21/chartex" xmlns:cx3="http://schemas.microsoft.com/office/drawing/2016/5/9/chartex" xmlns:cx4="http://schemas.microsoft.com/office/drawing/2016/5/10/chartex" xmlns:cx5="http://schemas.microsoft.com/office/drawing/2016/5/11/chartex" xmlns:cx6="http://schemas.microsoft.com/office/drawing/2016/5/12/chartex" xmlns:cx7="http://schemas.microsoft.com/office/drawing/2016/5/13/chartex" xmlns:cx8="http://schemas.microsoft.com/office/drawing/2016/5/14/chartex" xmlns:mc="http://schemas.openxmlformats.org/markup-compatibility/2006" xmlns:aink="http://schemas.microsoft.com/office/drawing/2016/ink" xmlns:am3d="http://schemas.microsoft.com/office/drawing/2017/model3d" xmlns:o="urn:schemas-microsoft-com:office:office" xmlns:oel="http://schemas.microsoft.com/office/2019/extlst" xmlns:r="http://schemas.openxmlformats.org/officeDocument/2006/relationships" xmlns:m="http://schemas.openxmlformats.org/officeDocument/2006/math" xmlns:v="urn:schemas-microsoft-com:vml" xmlns:wp14="http://schemas.microsoft.com/office/word/2010/wordprocessingDrawing" xmlns:wp="http://schemas.openxmlformats.org/drawingml/2006/wordprocessingDrawing" xmlns:w10="urn:schemas-microsoft-com:office:word" xmlns:w="http://schemas.openxmlformats.org/wordprocessingml/2006/main" xmlns:w14="http://schemas.microsoft.com/office/word/2010/wordml" xmlns:w15="http://schemas.microsoft.com/office/word/2012/wordml" xmlns:w16cex="http://schemas.microsoft.com/office/word/2018/wordml/cex" xmlns:w16cid="http://schemas.microsoft.com/office/word/2016/wordml/cid" xmlns:w16="http://schemas.microsoft.com/office/word/2018/wordml" xmlns:w16sdtdh="http://schemas.microsoft.com/office/word/2020/wordml/sdtdatahash" xmlns:w16se="http://schemas.microsoft.com/office/word/2015/wordml/symex" xmlns:wpg="http://schemas.microsoft.com/office/word/2010/wordprocessingGroup" xmlns:wpi="http://schemas.microsoft.com/office/word/2010/wordprocessingInk" xmlns:wne="http://schemas.microsoft.com/office/word/2006/wordml" xmlns:wps="http://schemas.microsoft.com/office/word/2010/wordprocessingShape" mc:Ignorable="w14 w15 w16se w16cid w16 w16cex w16sdtdh wp14">
+  <w:sdt>
+    <w:sdtPr>
+      <w:id w:val="-1905363250"/>
+      <w:docPartObj>
+        <w:docPartGallery w:val="Page Numbers (Bottom of Page)"/>
+        <w:docPartUnique/>
+      </w:docPartObj>
+    </w:sdtPr>
+    <w:sdtEndPr>
+      <w:rPr>
+        <w:noProof/>
+      </w:rPr>
+    </w:sdtEndPr>
+    <w:sdtContent>
+      <w:p>
+        <w:pPr>
+          <w:pStyle w:val="Footer"/>
+          <w:jc w:val="center"/>
+        </w:pPr>
+        <w:r>
+          <w:fldChar w:fldCharType="begin"/>
+        </w:r>
+        <w:r>
+          <w:instrText xml:space="preserve"> PAGE   \* MERGEFORMAT </w:instrText>
+        </w:r>
+        <w:r>
+          <w:fldChar w:fldCharType="separate"/>
+        </w:r>
+        <w:r>
+          <w:rPr>
+            <w:noProof/>
+          </w:rPr>
+          <w:t>2</w:t>
+        </w:r>
+        <w:r>
+          <w:rPr>
+            <w:noProof/>
+          </w:rPr>
+          <w:fldChar w:fldCharType="end"/>
+        </w:r>
+      </w:p>
+    </w:sdtContent>
+  </w:sdt>
+  <w:p>
+    <w:pPr>
+      <w:pStyle w:val="Footer"/>
+    </w:pPr>
+  </w:p>
+</w:ftr>
+</file>
+
+<file path=word/footnotes.xml><?xml version="1.0" encoding="utf-8"?>
+<w:footnotes xmlns:wpc="http://schemas.microsoft.com/office/word/2010/wordprocessingCanvas" xmlns:cx="http://schemas.microsoft.com/office/drawing/2014/chartex" xmlns:cx1="http://schemas.microsoft.com/office/drawing/2015/9/8/chartex" xmlns:cx2="http://schemas.microsoft.com/office/drawing/2015/10/21/chartex" xmlns:cx3="http://schemas.microsoft.com/office/drawing/2016/5/9/chartex" xmlns:cx4="http://schemas.microsoft.com/office/drawing/2016/5/10/chartex" xmlns:cx5="http://schemas.microsoft.com/office/drawing/2016/5/11/chartex" xmlns:cx6="http://schemas.microsoft.com/office/drawing/2016/5/12/chartex" xmlns:cx7="http://schemas.microsoft.com/office/drawing/2016/5/13/chartex" xmlns:cx8="http://schemas.microsoft.com/office/drawing/2016/5/14/chartex" xmlns:mc="http://schemas.openxmlformats.org/markup-compatibility/2006" xmlns:aink="http://schemas.microsoft.com/office/drawing/2016/ink" xmlns:am3d="http://schemas.microsoft.com/office/drawing/2017/model3d" xmlns:o="urn:schemas-microsoft-com:office:office" xmlns:oel="http://schemas.microsoft.com/office/2019/extlst" xmlns:r="http://schemas.openxmlformats.org/officeDocument/2006/relationships" xmlns:m="http://schemas.openxmlformats.org/officeDocument/2006/math" xmlns:v="urn:schemas-microsoft-com:vml" xmlns:wp14="http://schemas.microsoft.com/office/word/2010/wordprocessingDrawing" xmlns:wp="http://schemas.openxmlformats.org/drawingml/2006/wordprocessingDrawing" xmlns:w10="urn:schemas-microsoft-com:office:word" xmlns:w="http://schemas.openxmlformats.org/wordprocessingml/2006/main" xmlns:w14="http://schemas.microsoft.com/office/word/2010/wordml" xmlns:w15="http://schemas.microsoft.com/office/word/2012/wordml" xmlns:w16cex="http://schemas.microsoft.com/office/word/2018/wordml/cex" xmlns:w16cid="http://schemas.microsoft.com/office/word/2016/wordml/cid" xmlns:w16="http://schemas.microsoft.com/office/word/2018/wordml" xmlns:w16sdtdh="http://schemas.microsoft.com/office/word/2020/wordml/sdtdatahash" xmlns:w16se="http://schemas.microsoft.com/office/word/2015/wordml/symex" xmlns:wpg="http://schemas.microsoft.com/office/word/2010/wordprocessingGroup" xmlns:wpi="http://schemas.microsoft.com/office/word/2010/wordprocessingInk" xmlns:wne="http://schemas.microsoft.com/office/word/2006/wordml" xmlns:wps="http://schemas.microsoft.com/office/word/2010/wordprocessingShape" mc:Ignorable="w14 w15 w16se w16cid w16 w16cex w16sdtdh wp14">
+  <w:footnote w:type="separator" w:id="-1">
+    <w:p>
+      <w:pPr>
+        <w:spacing w:after="0" w:line="240" w:lineRule="auto"/>
+      </w:pPr>
+      <w:r>
+        <w:separator/>
+      </w:r>
+    </w:p>
+  </w:footnote>
+  <w:footnote w:type="continuationSeparator" w:id="0">
+    <w:p>
+      <w:pPr>
+        <w:spacing w:after="0" w:line="240" w:lineRule="auto"/>
+      </w:pPr>
+      <w:r>
+        <w:continuationSeparator/>
+      </w:r>
+    </w:p>
+  </w:footnote>
+</w:footnotes>
+</file>
+
 <file path=word/numbering.xml><?xml version="1.0" encoding="utf-8"?>
 <w:numbering xmlns:wpc="http://schemas.microsoft.com/office/word/2010/wordprocessingCanvas" xmlns:cx="http://schemas.microsoft.com/office/drawing/2014/chartex" xmlns:cx1="http://schemas.microsoft.com/office/drawing/2015/9/8/chartex" xmlns:cx2="http://schemas.microsoft.com/office/drawing/2015/10/21/chartex" xmlns:cx3="http://schemas.microsoft.com/office/drawing/2016/5/9/chartex" xmlns:cx4="http://schemas.microsoft.com/office/drawing/2016/5/10/chartex" xmlns:cx5="http://schemas.microsoft.com/office/drawing/2016/5/11/chartex" xmlns:cx6="http://schemas.microsoft.com/office/drawing/2016/5/12/chartex" xmlns:cx7="http://schemas.microsoft.com/office/drawing/2016/5/13/chartex" xmlns:cx8="http://schemas.microsoft.com/office/drawing/2016/5/14/chartex" xmlns:mc="http://schemas.openxmlformats.org/markup-compatibility/2006" xmlns:aink="http://schemas.microsoft.com/office/drawing/2016/ink" xmlns:am3d="http://schemas.microsoft.com/office/drawing/2017/model3d" xmlns:o="urn:schemas-microsoft-com:office:office" xmlns:oel="http://schemas.microsoft.com/office/2019/extlst" xmlns:r="http://schemas.openxmlformats.org/officeDocument/2006/relationships" xmlns:m="http://schemas.openxmlformats.org/officeDocument/2006/math" xmlns:v="urn:schemas-microsoft-com:vml" xmlns:wp14="http://schemas.microsoft.com/office/word/2010/wordprocessingDrawing" xmlns:wp="http://schemas.openxmlformats.org/drawingml/2006/wordprocessingDrawing" xmlns:w10="urn:schemas-microsoft-com:office:word" xmlns:w="http://schemas.openxmlformats.org/wordprocessingml/2006/main" xmlns:w14="http://schemas.microsoft.com/office/word/2010/wordml" xmlns:w15="http://schemas.microsoft.com/office/word/2012/wordml" xmlns:w16cex="http://schemas.microsoft.com/office/word/2018/wordml/cex" xmlns:w16cid="http://schemas.microsoft.com/office/word/2016/wordml/cid" xmlns:w16="http://schemas.microsoft.com/office/word/2018/wordml" xmlns:w16sdtdh="http://schemas.microsoft.com/office/word/2020/wordml/sdtdatahash" xmlns:w16se="http://schemas.microsoft.com/office/word/2015/wordml/symex" xmlns:wpg="http://schemas.microsoft.com/office/word/2010/wordprocessingGroup" xmlns:wpi="http://schemas.microsoft.com/office/word/2010/wordprocessingInk" xmlns:wne="http://schemas.microsoft.com/office/word/2006/wordml" xmlns:wps="http://schemas.microsoft.com/office/word/2010/wordprocessingShape" mc:Ignorable="w14 w15 w16se w16cid w16 w16cex w16sdtdh wp14">
   <w:abstractNum w:abstractNumId="0" w15:restartNumberingAfterBreak="0">
     <w:nsid w:val="55310A3E"/>
     <w:multiLevelType w:val="hybridMultilevel"/>
-    <w:tmpl w:val="04AE0254"/>
-    <w:lvl w:ilvl="0" w:tplc="0409000F">
+    <w:tmpl w:val="07AEEF54"/>
+    <w:lvl w:ilvl="0" w:tplc="F78A13B4">
       <w:start w:val="1"/>
       <w:numFmt w:val="decimal"/>
       <w:lvlText w:val="%1."/>
@@ -1541,6 +2343,7 @@
       </w:pPr>
       <w:rPr>
         <w:rFonts w:hint="default"/>
+        <w:color w:val="auto"/>
       </w:rPr>
     </w:lvl>
     <w:lvl w:ilvl="1" w:tplc="04090019">
@@ -2078,6 +2881,73 @@
       </w:tblBorders>
     </w:tblPr>
   </w:style>
+  <w:style w:type="character" w:styleId="Hyperlink">
+    <w:name w:val="Hyperlink"/>
+    <w:basedOn w:val="DefaultParagraphFont"/>
+    <w:uiPriority w:val="99"/>
+    <w:unhideWhenUsed/>
+    <w:rsid w:val="00394CAE"/>
+    <w:rPr>
+      <w:color w:val="0563C1" w:themeColor="hyperlink"/>
+      <w:u w:val="single"/>
+    </w:rPr>
+  </w:style>
+  <w:style w:type="character" w:styleId="UnresolvedMention">
+    <w:name w:val="Unresolved Mention"/>
+    <w:basedOn w:val="DefaultParagraphFont"/>
+    <w:uiPriority w:val="99"/>
+    <w:semiHidden/>
+    <w:unhideWhenUsed/>
+    <w:rsid w:val="00394CAE"/>
+    <w:rPr>
+      <w:color w:val="605E5C"/>
+      <w:shd w:val="clear" w:color="auto" w:fill="E1DFDD"/>
+    </w:rPr>
+  </w:style>
+  <w:style w:type="paragraph" w:styleId="Header">
+    <w:name w:val="header"/>
+    <w:basedOn w:val="Normal"/>
+    <w:link w:val="HeaderChar"/>
+    <w:uiPriority w:val="99"/>
+    <w:unhideWhenUsed/>
+    <w:rsid w:val="008E7E63"/>
+    <w:pPr>
+      <w:tabs>
+        <w:tab w:val="center" w:pos="4680"/>
+        <w:tab w:val="right" w:pos="9360"/>
+      </w:tabs>
+      <w:spacing w:after="0" w:line="240" w:lineRule="auto"/>
+    </w:pPr>
+  </w:style>
+  <w:style w:type="character" w:customStyle="1" w:styleId="HeaderChar">
+    <w:name w:val="Header Char"/>
+    <w:basedOn w:val="DefaultParagraphFont"/>
+    <w:link w:val="Header"/>
+    <w:uiPriority w:val="99"/>
+    <w:rsid w:val="008E7E63"/>
+  </w:style>
+  <w:style w:type="paragraph" w:styleId="Footer">
+    <w:name w:val="footer"/>
+    <w:basedOn w:val="Normal"/>
+    <w:link w:val="FooterChar"/>
+    <w:uiPriority w:val="99"/>
+    <w:unhideWhenUsed/>
+    <w:rsid w:val="008E7E63"/>
+    <w:pPr>
+      <w:tabs>
+        <w:tab w:val="center" w:pos="4680"/>
+        <w:tab w:val="right" w:pos="9360"/>
+      </w:tabs>
+      <w:spacing w:after="0" w:line="240" w:lineRule="auto"/>
+    </w:pPr>
+  </w:style>
+  <w:style w:type="character" w:customStyle="1" w:styleId="FooterChar">
+    <w:name w:val="Footer Char"/>
+    <w:basedOn w:val="DefaultParagraphFont"/>
+    <w:link w:val="Footer"/>
+    <w:uiPriority w:val="99"/>
+    <w:rsid w:val="008E7E63"/>
+  </w:style>
 </w:styles>
 </file>
 

</xml_diff>